<commit_message>
ECASOGP-5956 AFFARS AFAC 2022-0502
</commit_message>
<xml_diff>
--- a/AFFARS/DEVELOPMENT/msword/AFFARS-MP_PART-mp_5301.602-2(d).docx
+++ b/AFFARS/DEVELOPMENT/msword/AFFARS-MP_PART-mp_5301.602-2(d).docx
@@ -5,55 +5,83 @@
     <w:p>
       <w:pPr>
         <w:pStyle w:val="Heading1Red"/>
-        <w:widowControl w:val="0"/>
+        <w:spacing w:before="0" w:after="0"/>
+        <w:rPr>
+          <w:rFonts w:eastAsiaTheme="majorEastAsia"/>
+          <w:bCs/>
+          <w:sz w:val="28"/>
+          <w:szCs w:val="28"/>
+          <w:lang w:val="en"/>
+        </w:rPr>
       </w:pPr>
       <w:bookmarkStart w:id="0" w:name="_Toc37955817"/>
       <w:bookmarkStart w:id="1" w:name="_Toc38365595"/>
       <w:bookmarkStart w:id="2" w:name="_Toc76564191"/>
-      <w:r>
+      <w:bookmarkStart w:id="3" w:name="_Toc101526356"/>
+      <w:r>
+        <w:rPr>
+          <w:rFonts w:eastAsiaTheme="majorEastAsia"/>
+          <w:bCs/>
+          <w:sz w:val="28"/>
+          <w:szCs w:val="28"/>
+          <w:lang w:val="en"/>
+        </w:rPr>
         <w:t>Mandatory Procedure</w:t>
       </w:r>
       <w:bookmarkEnd w:id="0"/>
       <w:bookmarkEnd w:id="1"/>
       <w:bookmarkEnd w:id="2"/>
+      <w:bookmarkEnd w:id="3"/>
     </w:p>
     <w:p>
       <w:pPr>
         <w:pStyle w:val="Heading1"/>
-      </w:pPr>
-      <w:bookmarkStart w:id="3" w:name="_Toc38365596"/>
-      <w:bookmarkStart w:id="4" w:name="_Toc76564192"/>
-      <w:bookmarkStart w:id="5" w:name="_Toc37955818"/>
-      <w:r>
-        <w:rPr>
-          <w:szCs w:val="26"/>
+        <w:rPr>
+          <w:sz w:val="28"/>
+          <w:szCs w:val="28"/>
+        </w:rPr>
+      </w:pPr>
+      <w:bookmarkStart w:id="4" w:name="_Toc38365596"/>
+      <w:bookmarkStart w:id="5" w:name="_Toc76564192"/>
+      <w:bookmarkStart w:id="6" w:name="_Toc37955818"/>
+      <w:bookmarkStart w:id="7" w:name="_Toc101526357"/>
+      <w:r>
+        <w:rPr>
+          <w:sz w:val="28"/>
+          <w:szCs w:val="28"/>
         </w:rPr>
         <w:t>MP5301.602-2(d</w:t>
       </w:r>
       <w:proofErr w:type="gramStart"/>
       <w:r>
         <w:rPr>
-          <w:szCs w:val="26"/>
+          <w:sz w:val="28"/>
+          <w:szCs w:val="28"/>
         </w:rPr>
         <w:t>)</w:t>
       </w:r>
       <w:proofErr w:type="gramEnd"/>
       <w:r>
         <w:rPr>
-          <w:szCs w:val="26"/>
+          <w:sz w:val="28"/>
+          <w:szCs w:val="28"/>
         </w:rPr>
         <w:br/>
         <w:t>Designation, Assignment, and Responsibilities of a Contracting Officer’s Representative (COR)</w:t>
       </w:r>
-      <w:bookmarkEnd w:id="3"/>
       <w:bookmarkEnd w:id="4"/>
-      <w:r>
+      <w:bookmarkEnd w:id="5"/>
+      <w:bookmarkEnd w:id="7"/>
+      <w:r>
+        <w:rPr>
+          <w:sz w:val="28"/>
+          <w:szCs w:val="28"/>
+        </w:rPr>
         <w:t xml:space="preserve"> </w:t>
       </w:r>
     </w:p>
     <w:p>
       <w:pPr>
-        <w:widowControl w:val="0"/>
         <w:spacing w:after="120"/>
         <w:jc w:val="center"/>
         <w:rPr>
@@ -66,12 +94,9 @@
         </w:rPr>
         <w:t>2019 Edition</w:t>
       </w:r>
-      <w:bookmarkStart w:id="6" w:name="_GoBack"/>
-      <w:bookmarkEnd w:id="6"/>
     </w:p>
     <w:p>
       <w:pPr>
-        <w:widowControl w:val="0"/>
         <w:spacing w:before="120" w:after="480"/>
         <w:jc w:val="center"/>
         <w:rPr>
@@ -83,15 +108,17 @@
           <w:i/>
           <w:iCs/>
         </w:rPr>
-        <w:t>Revised: 26</w:t>
+        <w:t xml:space="preserve">Revised: </w:t>
       </w:r>
       <w:r>
         <w:rPr>
           <w:i/>
           <w:iCs/>
         </w:rPr>
-        <w:t xml:space="preserve"> Jul 21</w:t>
-      </w:r>
+        <w:t>2 May 2022</w:t>
+      </w:r>
+      <w:bookmarkStart w:id="8" w:name="_GoBack"/>
+      <w:bookmarkEnd w:id="8"/>
     </w:p>
     <w:sdt>
       <w:sdtPr>
@@ -122,10 +149,10 @@
             <w:keepLines w:val="0"/>
             <w:widowControl w:val="0"/>
             <w:rPr>
-              <w:rFonts w:asciiTheme="minorHAnsi" w:eastAsiaTheme="minorEastAsia" w:hAnsiTheme="minorHAnsi" w:cstheme="minorBidi"/>
+              <w:rFonts w:ascii="Times New Roman" w:hAnsi="Times New Roman" w:cs="Times New Roman"/>
               <w:noProof/>
-              <w:sz w:val="22"/>
-              <w:szCs w:val="22"/>
+              <w:sz w:val="24"/>
+              <w:szCs w:val="24"/>
             </w:rPr>
           </w:pPr>
           <w:r>
@@ -138,30 +165,129 @@
             <w:t>Table of Contents</w:t>
           </w:r>
           <w:r>
+            <w:rPr>
+              <w:rFonts w:ascii="Times New Roman" w:hAnsi="Times New Roman" w:cs="Times New Roman"/>
+              <w:sz w:val="24"/>
+              <w:szCs w:val="24"/>
+            </w:rPr>
             <w:fldChar w:fldCharType="begin"/>
           </w:r>
           <w:r>
+            <w:rPr>
+              <w:rFonts w:ascii="Times New Roman" w:hAnsi="Times New Roman" w:cs="Times New Roman"/>
+              <w:sz w:val="24"/>
+              <w:szCs w:val="24"/>
+            </w:rPr>
             <w:instrText xml:space="preserve"> TOC \o "1-3" \h \z \u </w:instrText>
           </w:r>
           <w:r>
+            <w:rPr>
+              <w:rFonts w:ascii="Times New Roman" w:hAnsi="Times New Roman" w:cs="Times New Roman"/>
+              <w:sz w:val="24"/>
+              <w:szCs w:val="24"/>
+            </w:rPr>
             <w:fldChar w:fldCharType="separate"/>
           </w:r>
         </w:p>
         <w:p>
           <w:pPr>
-            <w:pStyle w:val="TOC3"/>
-            <w:widowControl w:val="0"/>
+            <w:pStyle w:val="TOC1"/>
             <w:tabs>
               <w:tab w:val="right" w:leader="dot" w:pos="9350"/>
             </w:tabs>
             <w:rPr>
-              <w:rFonts w:asciiTheme="minorHAnsi" w:eastAsiaTheme="minorEastAsia" w:hAnsiTheme="minorHAnsi" w:cstheme="minorBidi"/>
+              <w:rFonts w:eastAsiaTheme="minorEastAsia"/>
               <w:noProof/>
-              <w:sz w:val="22"/>
-              <w:szCs w:val="22"/>
+              <w:sz w:val="24"/>
+              <w:szCs w:val="24"/>
             </w:rPr>
           </w:pPr>
-          <w:hyperlink w:anchor="_Toc76564193" w:history="1">
+          <w:hyperlink w:anchor="_Toc101526357" w:history="1">
+            <w:r>
+              <w:rPr>
+                <w:rStyle w:val="Hyperlink"/>
+                <w:noProof/>
+                <w:sz w:val="24"/>
+                <w:szCs w:val="24"/>
+              </w:rPr>
+              <w:t>MP5301.602-2(d) Designation, Assignment, and Responsibilities of a Contracting Officer’s Representative (COR)</w:t>
+            </w:r>
+            <w:r>
+              <w:rPr>
+                <w:noProof/>
+                <w:webHidden/>
+                <w:sz w:val="24"/>
+                <w:szCs w:val="24"/>
+              </w:rPr>
+              <w:tab/>
+            </w:r>
+            <w:r>
+              <w:rPr>
+                <w:noProof/>
+                <w:webHidden/>
+                <w:sz w:val="24"/>
+                <w:szCs w:val="24"/>
+              </w:rPr>
+              <w:fldChar w:fldCharType="begin"/>
+            </w:r>
+            <w:r>
+              <w:rPr>
+                <w:noProof/>
+                <w:webHidden/>
+                <w:sz w:val="24"/>
+                <w:szCs w:val="24"/>
+              </w:rPr>
+              <w:instrText xml:space="preserve"> PAGEREF _Toc101526357 \h </w:instrText>
+            </w:r>
+            <w:r>
+              <w:rPr>
+                <w:noProof/>
+                <w:webHidden/>
+                <w:sz w:val="24"/>
+                <w:szCs w:val="24"/>
+              </w:rPr>
+            </w:r>
+            <w:r>
+              <w:rPr>
+                <w:noProof/>
+                <w:webHidden/>
+                <w:sz w:val="24"/>
+                <w:szCs w:val="24"/>
+              </w:rPr>
+              <w:fldChar w:fldCharType="separate"/>
+            </w:r>
+            <w:r>
+              <w:rPr>
+                <w:noProof/>
+                <w:webHidden/>
+                <w:sz w:val="24"/>
+                <w:szCs w:val="24"/>
+              </w:rPr>
+              <w:t>1</w:t>
+            </w:r>
+            <w:r>
+              <w:rPr>
+                <w:noProof/>
+                <w:webHidden/>
+                <w:sz w:val="24"/>
+                <w:szCs w:val="24"/>
+              </w:rPr>
+              <w:fldChar w:fldCharType="end"/>
+            </w:r>
+          </w:hyperlink>
+        </w:p>
+        <w:p>
+          <w:pPr>
+            <w:pStyle w:val="TOC3"/>
+            <w:tabs>
+              <w:tab w:val="right" w:leader="dot" w:pos="9350"/>
+            </w:tabs>
+            <w:rPr>
+              <w:rFonts w:eastAsiaTheme="minorEastAsia"/>
+              <w:noProof/>
+            </w:rPr>
+          </w:pPr>
+          <w:hyperlink w:anchor="_Toc101526358" w:history="1">
             <w:r>
               <w:rPr>
                 <w:rStyle w:val="Hyperlink"/>
@@ -188,7 +314,7 @@
                 <w:noProof/>
                 <w:webHidden/>
               </w:rPr>
-              <w:instrText xml:space="preserve"> PAGEREF _Toc76564193 \h </w:instrText>
+              <w:instrText xml:space="preserve"> PAGEREF _Toc101526358 \h </w:instrText>
             </w:r>
             <w:r>
               <w:rPr>
@@ -222,24 +348,35 @@
         <w:p>
           <w:pPr>
             <w:pStyle w:val="TOC3"/>
-            <w:widowControl w:val="0"/>
             <w:tabs>
               <w:tab w:val="right" w:leader="dot" w:pos="9350"/>
             </w:tabs>
             <w:rPr>
-              <w:rFonts w:asciiTheme="minorHAnsi" w:eastAsiaTheme="minorEastAsia" w:hAnsiTheme="minorHAnsi" w:cstheme="minorBidi"/>
+              <w:rFonts w:eastAsiaTheme="minorEastAsia"/>
               <w:noProof/>
-              <w:sz w:val="22"/>
-              <w:szCs w:val="22"/>
             </w:rPr>
           </w:pPr>
-          <w:hyperlink w:anchor="_Toc76564194" w:history="1">
+          <w:hyperlink w:anchor="_Toc101526359" w:history="1">
             <w:r>
               <w:rPr>
                 <w:rStyle w:val="Hyperlink"/>
                 <w:noProof/>
               </w:rPr>
-              <w:t>2.0   COR Roles and Responsibilities</w:t>
+              <w:t xml:space="preserve">2.0   COR </w:t>
+            </w:r>
+            <w:r>
+              <w:rPr>
+                <w:rStyle w:val="Hyperlink"/>
+                <w:noProof/>
+              </w:rPr>
+              <w:t>R</w:t>
+            </w:r>
+            <w:r>
+              <w:rPr>
+                <w:rStyle w:val="Hyperlink"/>
+                <w:noProof/>
+              </w:rPr>
+              <w:t>oles and Responsibilities</w:t>
             </w:r>
             <w:r>
               <w:rPr>
@@ -260,7 +397,76 @@
                 <w:noProof/>
                 <w:webHidden/>
               </w:rPr>
-              <w:instrText xml:space="preserve"> PAGEREF _Toc76564194 \h </w:instrText>
+              <w:instrText xml:space="preserve"> PAGEREF _Toc101526359 \h </w:instrText>
+            </w:r>
+            <w:r>
+              <w:rPr>
+                <w:noProof/>
+                <w:webHidden/>
+              </w:rPr>
+            </w:r>
+            <w:r>
+              <w:rPr>
+                <w:noProof/>
+                <w:webHidden/>
+              </w:rPr>
+              <w:fldChar w:fldCharType="separate"/>
+            </w:r>
+            <w:r>
+              <w:rPr>
+                <w:noProof/>
+                <w:webHidden/>
+              </w:rPr>
+              <w:t>4</w:t>
+            </w:r>
+            <w:r>
+              <w:rPr>
+                <w:noProof/>
+                <w:webHidden/>
+              </w:rPr>
+              <w:fldChar w:fldCharType="end"/>
+            </w:r>
+          </w:hyperlink>
+        </w:p>
+        <w:p>
+          <w:pPr>
+            <w:pStyle w:val="TOC3"/>
+            <w:tabs>
+              <w:tab w:val="right" w:leader="dot" w:pos="9350"/>
+            </w:tabs>
+            <w:rPr>
+              <w:rFonts w:eastAsiaTheme="minorEastAsia"/>
+              <w:noProof/>
+            </w:rPr>
+          </w:pPr>
+          <w:hyperlink w:anchor="_Toc101526360" w:history="1">
+            <w:r>
+              <w:rPr>
+                <w:rStyle w:val="Hyperlink"/>
+                <w:noProof/>
+              </w:rPr>
+              <w:t>3.0   COR Supervisor</w:t>
+            </w:r>
+            <w:r>
+              <w:rPr>
+                <w:noProof/>
+                <w:webHidden/>
+              </w:rPr>
+              <w:tab/>
+            </w:r>
+            <w:r>
+              <w:rPr>
+                <w:noProof/>
+                <w:webHidden/>
+              </w:rPr>
+              <w:fldChar w:fldCharType="begin"/>
+            </w:r>
+            <w:r>
+              <w:rPr>
+                <w:noProof/>
+                <w:webHidden/>
+              </w:rPr>
+              <w:instrText xml:space="preserve"> PAGEREF _Toc101526360 \h </w:instrText>
             </w:r>
             <w:r>
               <w:rPr>
@@ -294,24 +500,35 @@
         <w:p>
           <w:pPr>
             <w:pStyle w:val="TOC3"/>
-            <w:widowControl w:val="0"/>
             <w:tabs>
               <w:tab w:val="right" w:leader="dot" w:pos="9350"/>
             </w:tabs>
             <w:rPr>
-              <w:rFonts w:asciiTheme="minorHAnsi" w:eastAsiaTheme="minorEastAsia" w:hAnsiTheme="minorHAnsi" w:cstheme="minorBidi"/>
+              <w:rFonts w:eastAsiaTheme="minorEastAsia"/>
               <w:noProof/>
-              <w:sz w:val="22"/>
-              <w:szCs w:val="22"/>
             </w:rPr>
           </w:pPr>
-          <w:hyperlink w:anchor="_Toc76564195" w:history="1">
+          <w:hyperlink w:anchor="_Toc101526361" w:history="1">
             <w:r>
               <w:rPr>
                 <w:rStyle w:val="Hyperlink"/>
                 <w:noProof/>
               </w:rPr>
-              <w:t>3.0   COR Supervisor</w:t>
+              <w:t>4.0   OGE 45</w:t>
+            </w:r>
+            <w:r>
+              <w:rPr>
+                <w:rStyle w:val="Hyperlink"/>
+                <w:noProof/>
+              </w:rPr>
+              <w:t>0</w:t>
+            </w:r>
+            <w:r>
+              <w:rPr>
+                <w:rStyle w:val="Hyperlink"/>
+                <w:noProof/>
+              </w:rPr>
+              <w:t xml:space="preserve"> Determination and Processing</w:t>
             </w:r>
             <w:r>
               <w:rPr>
@@ -332,7 +549,76 @@
                 <w:noProof/>
                 <w:webHidden/>
               </w:rPr>
-              <w:instrText xml:space="preserve"> PAGEREF _Toc76564195 \h </w:instrText>
+              <w:instrText xml:space="preserve"> PAGEREF _Toc101526361 \h </w:instrText>
+            </w:r>
+            <w:r>
+              <w:rPr>
+                <w:noProof/>
+                <w:webHidden/>
+              </w:rPr>
+            </w:r>
+            <w:r>
+              <w:rPr>
+                <w:noProof/>
+                <w:webHidden/>
+              </w:rPr>
+              <w:fldChar w:fldCharType="separate"/>
+            </w:r>
+            <w:r>
+              <w:rPr>
+                <w:noProof/>
+                <w:webHidden/>
+              </w:rPr>
+              <w:t>5</w:t>
+            </w:r>
+            <w:r>
+              <w:rPr>
+                <w:noProof/>
+                <w:webHidden/>
+              </w:rPr>
+              <w:fldChar w:fldCharType="end"/>
+            </w:r>
+          </w:hyperlink>
+        </w:p>
+        <w:p>
+          <w:pPr>
+            <w:pStyle w:val="TOC3"/>
+            <w:tabs>
+              <w:tab w:val="right" w:leader="dot" w:pos="9350"/>
+            </w:tabs>
+            <w:rPr>
+              <w:rFonts w:eastAsiaTheme="minorEastAsia"/>
+              <w:noProof/>
+            </w:rPr>
+          </w:pPr>
+          <w:hyperlink w:anchor="_Toc101526362" w:history="1">
+            <w:r>
+              <w:rPr>
+                <w:rStyle w:val="Hyperlink"/>
+                <w:noProof/>
+              </w:rPr>
+              <w:t>5.0   Quality Assurance Program Coordinator (QAPC)</w:t>
+            </w:r>
+            <w:r>
+              <w:rPr>
+                <w:noProof/>
+                <w:webHidden/>
+              </w:rPr>
+              <w:tab/>
+            </w:r>
+            <w:r>
+              <w:rPr>
+                <w:noProof/>
+                <w:webHidden/>
+              </w:rPr>
+              <w:fldChar w:fldCharType="begin"/>
+            </w:r>
+            <w:r>
+              <w:rPr>
+                <w:noProof/>
+                <w:webHidden/>
+              </w:rPr>
+              <w:instrText xml:space="preserve"> PAGEREF _Toc101526362 \h </w:instrText>
             </w:r>
             <w:r>
               <w:rPr>
@@ -366,24 +652,35 @@
         <w:p>
           <w:pPr>
             <w:pStyle w:val="TOC3"/>
-            <w:widowControl w:val="0"/>
             <w:tabs>
               <w:tab w:val="right" w:leader="dot" w:pos="9350"/>
             </w:tabs>
             <w:rPr>
-              <w:rFonts w:asciiTheme="minorHAnsi" w:eastAsiaTheme="minorEastAsia" w:hAnsiTheme="minorHAnsi" w:cstheme="minorBidi"/>
+              <w:rFonts w:eastAsiaTheme="minorEastAsia"/>
               <w:noProof/>
-              <w:sz w:val="22"/>
-              <w:szCs w:val="22"/>
             </w:rPr>
           </w:pPr>
-          <w:hyperlink w:anchor="_Toc76564196" w:history="1">
+          <w:hyperlink w:anchor="_Toc101526363" w:history="1">
             <w:r>
               <w:rPr>
                 <w:rStyle w:val="Hyperlink"/>
                 <w:noProof/>
               </w:rPr>
-              <w:t>4.0   OGE 450 Determination and Processing</w:t>
+              <w:t>6.0   Memorandum</w:t>
+            </w:r>
+            <w:r>
+              <w:rPr>
+                <w:rStyle w:val="Hyperlink"/>
+                <w:noProof/>
+              </w:rPr>
+              <w:t xml:space="preserve"> </w:t>
+            </w:r>
+            <w:r>
+              <w:rPr>
+                <w:rStyle w:val="Hyperlink"/>
+                <w:noProof/>
+              </w:rPr>
+              <w:t>Templates and Contract Training Syllabus</w:t>
             </w:r>
             <w:r>
               <w:rPr>
@@ -404,79 +701,7 @@
                 <w:noProof/>
                 <w:webHidden/>
               </w:rPr>
-              <w:instrText xml:space="preserve"> PAGEREF _Toc76564196 \h </w:instrText>
-            </w:r>
-            <w:r>
-              <w:rPr>
-                <w:noProof/>
-                <w:webHidden/>
-              </w:rPr>
-            </w:r>
-            <w:r>
-              <w:rPr>
-                <w:noProof/>
-                <w:webHidden/>
-              </w:rPr>
-              <w:fldChar w:fldCharType="separate"/>
-            </w:r>
-            <w:r>
-              <w:rPr>
-                <w:noProof/>
-                <w:webHidden/>
-              </w:rPr>
-              <w:t>6</w:t>
-            </w:r>
-            <w:r>
-              <w:rPr>
-                <w:noProof/>
-                <w:webHidden/>
-              </w:rPr>
-              <w:fldChar w:fldCharType="end"/>
-            </w:r>
-          </w:hyperlink>
-        </w:p>
-        <w:p>
-          <w:pPr>
-            <w:pStyle w:val="TOC3"/>
-            <w:widowControl w:val="0"/>
-            <w:tabs>
-              <w:tab w:val="right" w:leader="dot" w:pos="9350"/>
-            </w:tabs>
-            <w:rPr>
-              <w:rFonts w:asciiTheme="minorHAnsi" w:eastAsiaTheme="minorEastAsia" w:hAnsiTheme="minorHAnsi" w:cstheme="minorBidi"/>
-              <w:noProof/>
-              <w:sz w:val="22"/>
-              <w:szCs w:val="22"/>
-            </w:rPr>
-          </w:pPr>
-          <w:hyperlink w:anchor="_Toc76564197" w:history="1">
-            <w:r>
-              <w:rPr>
-                <w:rStyle w:val="Hyperlink"/>
-                <w:noProof/>
-              </w:rPr>
-              <w:t>5.0   Quality Assurance Program Coordinator (QAPC)</w:t>
-            </w:r>
-            <w:r>
-              <w:rPr>
-                <w:noProof/>
-                <w:webHidden/>
-              </w:rPr>
-              <w:tab/>
-            </w:r>
-            <w:r>
-              <w:rPr>
-                <w:noProof/>
-                <w:webHidden/>
-              </w:rPr>
-              <w:fldChar w:fldCharType="begin"/>
-            </w:r>
-            <w:r>
-              <w:rPr>
-                <w:noProof/>
-                <w:webHidden/>
-              </w:rPr>
-              <w:instrText xml:space="preserve"> PAGEREF _Toc76564197 \h </w:instrText>
+              <w:instrText xml:space="preserve"> PAGEREF _Toc101526363 \h </w:instrText>
             </w:r>
             <w:r>
               <w:rPr>
@@ -509,78 +734,6 @@
         </w:p>
         <w:p>
           <w:pPr>
-            <w:pStyle w:val="TOC3"/>
-            <w:widowControl w:val="0"/>
-            <w:tabs>
-              <w:tab w:val="right" w:leader="dot" w:pos="9350"/>
-            </w:tabs>
-            <w:rPr>
-              <w:rFonts w:asciiTheme="minorHAnsi" w:eastAsiaTheme="minorEastAsia" w:hAnsiTheme="minorHAnsi" w:cstheme="minorBidi"/>
-              <w:noProof/>
-              <w:sz w:val="22"/>
-              <w:szCs w:val="22"/>
-            </w:rPr>
-          </w:pPr>
-          <w:hyperlink w:anchor="_Toc76564198" w:history="1">
-            <w:r>
-              <w:rPr>
-                <w:rStyle w:val="Hyperlink"/>
-                <w:noProof/>
-              </w:rPr>
-              <w:t>6.0   Memorandum Templates and Contract Training Syllabus</w:t>
-            </w:r>
-            <w:r>
-              <w:rPr>
-                <w:noProof/>
-                <w:webHidden/>
-              </w:rPr>
-              <w:tab/>
-            </w:r>
-            <w:r>
-              <w:rPr>
-                <w:noProof/>
-                <w:webHidden/>
-              </w:rPr>
-              <w:fldChar w:fldCharType="begin"/>
-            </w:r>
-            <w:r>
-              <w:rPr>
-                <w:noProof/>
-                <w:webHidden/>
-              </w:rPr>
-              <w:instrText xml:space="preserve"> PAGEREF _Toc76564198 \h </w:instrText>
-            </w:r>
-            <w:r>
-              <w:rPr>
-                <w:noProof/>
-                <w:webHidden/>
-              </w:rPr>
-            </w:r>
-            <w:r>
-              <w:rPr>
-                <w:noProof/>
-                <w:webHidden/>
-              </w:rPr>
-              <w:fldChar w:fldCharType="separate"/>
-            </w:r>
-            <w:r>
-              <w:rPr>
-                <w:noProof/>
-                <w:webHidden/>
-              </w:rPr>
-              <w:t>8</w:t>
-            </w:r>
-            <w:r>
-              <w:rPr>
-                <w:noProof/>
-                <w:webHidden/>
-              </w:rPr>
-              <w:fldChar w:fldCharType="end"/>
-            </w:r>
-          </w:hyperlink>
-        </w:p>
-        <w:p>
-          <w:pPr>
             <w:widowControl w:val="0"/>
           </w:pPr>
           <w:r>
@@ -594,21 +747,10 @@
         </w:p>
       </w:sdtContent>
     </w:sdt>
-    <w:bookmarkEnd w:id="5"/>
+    <w:bookmarkEnd w:id="6"/>
     <w:p>
       <w:pPr>
-        <w:pStyle w:val="Heading1Red"/>
         <w:widowControl w:val="0"/>
-        <w:jc w:val="left"/>
-        <w:rPr>
-          <w:b w:val="0"/>
-          <w:sz w:val="24"/>
-        </w:rPr>
-      </w:pPr>
-    </w:p>
-    <w:p>
-      <w:pPr>
-        <w:widowControl w:val="0"/>
         <w:rPr>
           <w:bCs/>
         </w:rPr>
@@ -665,27 +807,102 @@
         <w:rPr>
           <w:bCs/>
         </w:rPr>
-        <w:t xml:space="preserve">delegates surveillance to DCMA, </w:t>
+        <w:t xml:space="preserve">delegates </w:t>
       </w:r>
       <w:r>
         <w:rPr>
           <w:bCs/>
         </w:rPr>
-        <w:t>or one of the categories of services exempted in AFI 63-138.</w:t>
+        <w:t xml:space="preserve">surveillance to DCMA, </w:t>
       </w:r>
       <w:r>
         <w:rPr>
           <w:bCs/>
         </w:rPr>
-        <w:t xml:space="preserve"> </w:t>
-      </w:r>
+        <w:t xml:space="preserve">or one of the categories of services exempted in </w:t>
+      </w:r>
+      <w:hyperlink r:id="rId11" w:history="1">
+        <w:r>
+          <w:rPr>
+            <w:rStyle w:val="Hyperlink"/>
+            <w:bCs/>
+          </w:rPr>
+          <w:t>AFI 63-138</w:t>
+        </w:r>
+      </w:hyperlink>
       <w:r>
         <w:rPr>
           <w:bCs/>
         </w:rPr>
-        <w:t xml:space="preserve"> </w:t>
-      </w:r>
-      <w:bookmarkStart w:id="7" w:name="_Toc38365597"/>
+        <w:t xml:space="preserve">, </w:t>
+      </w:r>
+      <w:r>
+        <w:rPr>
+          <w:color w:val="000000"/>
+        </w:rPr>
+        <w:t>except Construction.</w:t>
+      </w:r>
+      <w:r>
+        <w:rPr>
+          <w:color w:val="000000"/>
+        </w:rPr>
+        <w:t xml:space="preserve"> </w:t>
+      </w:r>
+      <w:r>
+        <w:rPr>
+          <w:color w:val="000000"/>
+        </w:rPr>
+        <w:t xml:space="preserve"> </w:t>
+      </w:r>
+      <w:hyperlink r:id="rId12" w:history="1">
+        <w:proofErr w:type="spellStart"/>
+        <w:r>
+          <w:rPr>
+            <w:rStyle w:val="Hyperlink"/>
+          </w:rPr>
+          <w:t>DoDI</w:t>
+        </w:r>
+        <w:proofErr w:type="spellEnd"/>
+        <w:r>
+          <w:rPr>
+            <w:rStyle w:val="Hyperlink"/>
+          </w:rPr>
+          <w:t xml:space="preserve"> 5000.72</w:t>
+        </w:r>
+      </w:hyperlink>
+      <w:r>
+        <w:rPr>
+          <w:color w:val="000000"/>
+        </w:rPr>
+        <w:t xml:space="preserve"> requires COs to designate a COR for Construction contracts, unless the contracting officer retains and executes contract oversight responsibilities when the conditions of </w:t>
+      </w:r>
+      <w:hyperlink r:id="rId13" w:anchor="DFARS-PGI_PGI_201.602-2" w:history="1">
+        <w:r>
+          <w:rPr>
+            <w:rStyle w:val="Hyperlink"/>
+          </w:rPr>
+          <w:t xml:space="preserve">DFARS </w:t>
+        </w:r>
+        <w:r>
+          <w:rPr>
+            <w:rStyle w:val="Hyperlink"/>
+          </w:rPr>
+          <w:t>201.602-2</w:t>
+        </w:r>
+      </w:hyperlink>
+      <w:r>
+        <w:rPr>
+          <w:color w:val="000000"/>
+        </w:rPr>
+        <w:t xml:space="preserve"> exist.</w:t>
+      </w:r>
+      <w:r>
+        <w:rPr>
+          <w:bCs/>
+        </w:rPr>
+        <w:t xml:space="preserve">  </w:t>
+      </w:r>
+      <w:bookmarkStart w:id="9" w:name="_Toc38365597"/>
     </w:p>
     <w:p>
       <w:pPr>
@@ -694,7 +911,7 @@
         <w:keepLines w:val="0"/>
         <w:widowControl w:val="0"/>
       </w:pPr>
-      <w:bookmarkStart w:id="8" w:name="_Toc76564193"/>
+      <w:bookmarkStart w:id="10" w:name="_Toc101526358"/>
       <w:r>
         <w:rPr>
           <w:color w:val="000000"/>
@@ -743,8 +960,8 @@
         </w:rPr>
         <w:t xml:space="preserve"> Roles and Responsibilities</w:t>
       </w:r>
-      <w:bookmarkEnd w:id="7"/>
-      <w:bookmarkEnd w:id="8"/>
+      <w:bookmarkEnd w:id="9"/>
+      <w:bookmarkEnd w:id="10"/>
     </w:p>
     <w:p>
       <w:pPr>
@@ -805,12 +1022,20 @@
         </w:rPr>
         <w:t xml:space="preserve"> as specified in </w:t>
       </w:r>
-      <w:hyperlink r:id="rId11" w:history="1">
+      <w:hyperlink r:id="rId14" w:history="1">
+        <w:proofErr w:type="spellStart"/>
         <w:r>
           <w:rPr>
             <w:rStyle w:val="Hyperlink"/>
           </w:rPr>
-          <w:t>DoDI 5000.72</w:t>
+          <w:t>DoDI</w:t>
+        </w:r>
+        <w:proofErr w:type="spellEnd"/>
+        <w:r>
+          <w:rPr>
+            <w:rStyle w:val="Hyperlink"/>
+          </w:rPr>
+          <w:t xml:space="preserve"> 5000.72</w:t>
         </w:r>
       </w:hyperlink>
       <w:r>
@@ -864,7 +1089,7 @@
       <w:r>
         <w:t xml:space="preserve"> initiated a COR nomination, the CO must initiate the </w:t>
       </w:r>
-      <w:hyperlink r:id="rId12" w:history="1">
+      <w:hyperlink r:id="rId15" w:history="1">
         <w:r>
           <w:rPr>
             <w:rStyle w:val="Hyperlink"/>
@@ -888,6 +1113,7 @@
         <w:t xml:space="preserve"> and to prompt requiring activity nomination of a qualified COR via the </w:t>
       </w:r>
       <w:r>
+        <w:lastRenderedPageBreak/>
         <w:t xml:space="preserve">Joint Appointment Module (JAM) (formerly CORT Tool) in </w:t>
       </w:r>
       <w:r>
@@ -903,7 +1129,6 @@
         <w:br/>
       </w:r>
       <w:r>
-        <w:lastRenderedPageBreak/>
         <w:t>1.</w:t>
       </w:r>
       <w:r>
@@ -963,32 +1188,48 @@
       <w:r>
         <w:t xml:space="preserve">Enclosure 5 of </w:t>
       </w:r>
-      <w:hyperlink r:id="rId13" w:history="1">
+      <w:hyperlink r:id="rId16" w:history="1">
+        <w:proofErr w:type="spellStart"/>
         <w:r>
           <w:rPr>
             <w:rStyle w:val="Hyperlink"/>
           </w:rPr>
-          <w:t>DoDI 5000.72</w:t>
+          <w:t>DoDI</w:t>
         </w:r>
-      </w:hyperlink>
-      <w:r>
-        <w:t>, Qualification Requirements for CORs and</w:t>
-      </w:r>
-      <w:r>
-        <w:t xml:space="preserve"> </w:t>
-      </w:r>
-      <w:r>
-        <w:t>Enclosure 6 of</w:t>
-      </w:r>
-      <w:r>
-        <w:t xml:space="preserve"> </w:t>
-      </w:r>
-      <w:hyperlink r:id="rId14" w:history="1">
+        <w:proofErr w:type="spellEnd"/>
         <w:r>
           <w:rPr>
             <w:rStyle w:val="Hyperlink"/>
           </w:rPr>
-          <w:t>DoDI 5000.72</w:t>
+          <w:t xml:space="preserve"> 5000.72</w:t>
+        </w:r>
+      </w:hyperlink>
+      <w:r>
+        <w:t>, Qualification Requirements for CORs and</w:t>
+      </w:r>
+      <w:r>
+        <w:t xml:space="preserve"> </w:t>
+      </w:r>
+      <w:r>
+        <w:t>Enclosure 6 of</w:t>
+      </w:r>
+      <w:r>
+        <w:t xml:space="preserve"> </w:t>
+      </w:r>
+      <w:hyperlink r:id="rId17" w:history="1">
+        <w:proofErr w:type="spellStart"/>
+        <w:r>
+          <w:rPr>
+            <w:rStyle w:val="Hyperlink"/>
+          </w:rPr>
+          <w:t>DoDI</w:t>
+        </w:r>
+        <w:proofErr w:type="spellEnd"/>
+        <w:r>
+          <w:rPr>
+            <w:rStyle w:val="Hyperlink"/>
+          </w:rPr>
+          <w:t xml:space="preserve"> 5000.72</w:t>
         </w:r>
       </w:hyperlink>
       <w:r>
@@ -1270,9 +1511,14 @@
         </w:rPr>
         <w:t>requirements of </w:t>
       </w:r>
-      <w:r>
-        <w:t>DFARS PGI 201.602-2(d)(vi)</w:t>
-      </w:r>
+      <w:hyperlink r:id="rId18" w:anchor="DFARS-PGI_PGI_201.602-2" w:history="1">
+        <w:r>
+          <w:rPr>
+            <w:rStyle w:val="Hyperlink"/>
+          </w:rPr>
+          <w:t>DFARS PGI 201.602-2(d)(vi)</w:t>
+        </w:r>
+      </w:hyperlink>
       <w:r>
         <w:rPr>
           <w:color w:val="000000"/>
@@ -1432,7 +1678,7 @@
       <w:r>
         <w:t xml:space="preserve">The </w:t>
       </w:r>
-      <w:hyperlink r:id="rId15" w:history="1">
+      <w:hyperlink r:id="rId19" w:history="1">
         <w:r>
           <w:rPr>
             <w:rStyle w:val="Hyperlink"/>
@@ -1540,7 +1786,15 @@
         <w:t>-wide</w:t>
       </w:r>
       <w:r>
-        <w:t xml:space="preserve"> Contract Manpower Reporting Application (eCMRA)</w:t>
+        <w:t xml:space="preserve"> Contract Manpower Reporting Application (</w:t>
+      </w:r>
+      <w:proofErr w:type="spellStart"/>
+      <w:r>
+        <w:t>eCMRA</w:t>
+      </w:r>
+      <w:proofErr w:type="spellEnd"/>
+      <w:r>
+        <w:t>)</w:t>
       </w:r>
       <w:r>
         <w:t>.</w:t>
@@ -1569,7 +1823,10 @@
         <w:t xml:space="preserve"> </w:t>
       </w:r>
       <w:r>
-        <w:t>Notification of COR designation should be provided to the QAPC.</w:t>
+        <w:t>Notification of COR designation should be provided to the QAPC</w:t>
+      </w:r>
+      <w:r>
+        <w:t>.</w:t>
       </w:r>
     </w:p>
     <w:p>
@@ -1578,6 +1835,9 @@
         <w:keepNext w:val="0"/>
         <w:keepLines w:val="0"/>
         <w:widowControl w:val="0"/>
+        <w:rPr>
+          <w:color w:val="000000"/>
+        </w:rPr>
       </w:pPr>
       <w:r>
         <w:rPr>
@@ -1721,7 +1981,14 @@
         <w:rPr>
           <w:color w:val="000000"/>
         </w:rPr>
-        <w:t>appointment of a COR designated as an OGE Form 450 filer, and annually by January 1</w:t>
+        <w:t xml:space="preserve">appointment of a COR designated as an OGE Form 450 filer, and </w:t>
+      </w:r>
+      <w:r>
+        <w:rPr>
+          <w:color w:val="000000"/>
+        </w:rPr>
+        <w:lastRenderedPageBreak/>
+        <w:t>annually by January 1</w:t>
       </w:r>
       <w:r>
         <w:rPr>
@@ -1742,7 +2009,7 @@
         </w:rPr>
         <w:t xml:space="preserve">list of all CORs required to file </w:t>
       </w:r>
-      <w:hyperlink r:id="rId16" w:history="1">
+      <w:hyperlink r:id="rId20" w:history="1">
         <w:r>
           <w:rPr>
             <w:rStyle w:val="Hyperlink"/>
@@ -1771,329 +2038,303 @@
     </w:p>
     <w:p>
       <w:pPr>
-        <w:pStyle w:val="List1"/>
-        <w:widowControl w:val="0"/>
-      </w:pPr>
-      <w:r>
-        <w:rPr>
-          <w:color w:val="000000"/>
-        </w:rPr>
-        <w:lastRenderedPageBreak/>
-        <w:t>1.</w:t>
-      </w:r>
-      <w:r>
-        <w:rPr>
-          <w:color w:val="000000"/>
-        </w:rPr>
-        <w:t>3</w:t>
-      </w:r>
-      <w:r>
-        <w:rPr>
-          <w:color w:val="000000"/>
-        </w:rPr>
-        <w:t xml:space="preserve">   </w:t>
-      </w:r>
-      <w:r>
-        <w:rPr>
-          <w:color w:val="000000"/>
-        </w:rPr>
-        <w:t>CO, Contract Specialist, or QAPC Led Training.</w:t>
-      </w:r>
-      <w:r>
-        <w:rPr>
-          <w:color w:val="000000"/>
-        </w:rPr>
-        <w:t xml:space="preserve"> </w:t>
-      </w:r>
-      <w:r>
-        <w:rPr>
-          <w:color w:val="000000"/>
-        </w:rPr>
-        <w:t xml:space="preserve"> </w:t>
-      </w:r>
-      <w:r>
-        <w:rPr>
-          <w:color w:val="000000"/>
-        </w:rPr>
-        <w:t xml:space="preserve"> </w:t>
-      </w:r>
-      <w:r>
-        <w:rPr>
-          <w:color w:val="000000"/>
-        </w:rPr>
-        <w:t>T</w:t>
-      </w:r>
-      <w:r>
-        <w:rPr>
-          <w:color w:val="000000"/>
-        </w:rPr>
-        <w:t xml:space="preserve">he CO </w:t>
-      </w:r>
-      <w:r>
-        <w:rPr>
-          <w:color w:val="000000"/>
-        </w:rPr>
-        <w:t xml:space="preserve">must </w:t>
-      </w:r>
-      <w:r>
-        <w:rPr>
-          <w:color w:val="000000"/>
-        </w:rPr>
-        <w:t xml:space="preserve">ensure </w:t>
-      </w:r>
-      <w:r>
-        <w:rPr>
-          <w:color w:val="000000"/>
-        </w:rPr>
-        <w:t>c</w:t>
-      </w:r>
-      <w:r>
-        <w:rPr>
-          <w:color w:val="000000"/>
-        </w:rPr>
-        <w:t>ontract-</w:t>
-      </w:r>
-      <w:r>
-        <w:rPr>
-          <w:color w:val="000000"/>
-        </w:rPr>
-        <w:t>specific training</w:t>
-      </w:r>
-      <w:r>
-        <w:rPr>
-          <w:color w:val="000000"/>
-        </w:rPr>
-        <w:t xml:space="preserve"> </w:t>
-      </w:r>
-      <w:r>
-        <w:rPr>
-          <w:color w:val="000000"/>
-        </w:rPr>
-        <w:t xml:space="preserve">is </w:t>
-      </w:r>
-      <w:r>
-        <w:rPr>
-          <w:color w:val="000000"/>
-        </w:rPr>
-        <w:t>schedule</w:t>
-      </w:r>
-      <w:r>
-        <w:rPr>
-          <w:color w:val="000000"/>
-        </w:rPr>
-        <w:t>d</w:t>
-      </w:r>
-      <w:r>
-        <w:rPr>
-          <w:color w:val="000000"/>
-        </w:rPr>
-        <w:t xml:space="preserve"> and pr</w:t>
-      </w:r>
-      <w:r>
-        <w:rPr>
-          <w:color w:val="000000"/>
-        </w:rPr>
-        <w:t>ovide</w:t>
-      </w:r>
-      <w:r>
-        <w:rPr>
-          <w:color w:val="000000"/>
-        </w:rPr>
-        <w:t>d</w:t>
-      </w:r>
-      <w:r>
-        <w:rPr>
-          <w:color w:val="000000"/>
-        </w:rPr>
-        <w:t xml:space="preserve"> to the </w:t>
-      </w:r>
-      <w:r>
-        <w:rPr>
-          <w:color w:val="000000"/>
-        </w:rPr>
-        <w:t>prospective COR</w:t>
-      </w:r>
-      <w:r>
-        <w:rPr>
-          <w:color w:val="000000"/>
-        </w:rPr>
-        <w:t>, unless waived (see 1.</w:t>
-      </w:r>
-      <w:r>
-        <w:rPr>
-          <w:color w:val="000000"/>
-        </w:rPr>
-        <w:t>2.2</w:t>
-      </w:r>
-      <w:r>
-        <w:rPr>
-          <w:color w:val="000000"/>
-        </w:rPr>
-        <w:t>)</w:t>
-      </w:r>
-      <w:r>
-        <w:rPr>
-          <w:color w:val="000000"/>
-        </w:rPr>
-        <w:t xml:space="preserve">. </w:t>
-      </w:r>
-      <w:r>
-        <w:rPr>
-          <w:color w:val="000000"/>
-        </w:rPr>
-        <w:t xml:space="preserve"> </w:t>
-      </w:r>
-      <w:r>
-        <w:rPr>
-          <w:color w:val="000000"/>
-        </w:rPr>
-        <w:t xml:space="preserve"> </w:t>
-      </w:r>
-      <w:r>
-        <w:rPr>
-          <w:color w:val="000000"/>
-        </w:rPr>
-        <w:t xml:space="preserve">The </w:t>
-      </w:r>
-      <w:r>
-        <w:rPr>
-          <w:color w:val="000000"/>
-        </w:rPr>
-        <w:t xml:space="preserve">training may be conducted by the </w:t>
-      </w:r>
-      <w:r>
-        <w:rPr>
-          <w:color w:val="000000"/>
-        </w:rPr>
-        <w:t>CO</w:t>
-      </w:r>
-      <w:r>
-        <w:rPr>
-          <w:color w:val="000000"/>
-        </w:rPr>
-        <w:t xml:space="preserve">, </w:t>
-      </w:r>
-      <w:r>
-        <w:rPr>
-          <w:color w:val="000000"/>
-        </w:rPr>
-        <w:t>Contracting Specialist, or QAPC</w:t>
-      </w:r>
-      <w:r>
-        <w:rPr>
-          <w:color w:val="000000"/>
-        </w:rPr>
-        <w:t xml:space="preserve">, </w:t>
-      </w:r>
-      <w:r>
-        <w:rPr>
-          <w:color w:val="000000"/>
-        </w:rPr>
-        <w:t xml:space="preserve">and </w:t>
-      </w:r>
-      <w:r>
-        <w:rPr>
-          <w:color w:val="000000"/>
-        </w:rPr>
-        <w:t xml:space="preserve">must </w:t>
-      </w:r>
-      <w:r>
-        <w:rPr>
-          <w:color w:val="000000"/>
-        </w:rPr>
-        <w:t>consist of the following</w:t>
-      </w:r>
-      <w:r>
-        <w:rPr>
-          <w:color w:val="000000"/>
-        </w:rPr>
-        <w:t xml:space="preserve"> at a minimum</w:t>
-      </w:r>
-      <w:r>
-        <w:rPr>
-          <w:color w:val="000000"/>
-        </w:rPr>
-        <w:t xml:space="preserve"> prior to contract award</w:t>
-      </w:r>
-      <w:r>
-        <w:rPr>
-          <w:color w:val="000000"/>
-        </w:rPr>
-        <w:t>:</w:t>
-      </w:r>
-    </w:p>
-    <w:p>
-      <w:pPr>
         <w:pStyle w:val="List2"/>
         <w:keepNext w:val="0"/>
         <w:keepLines w:val="0"/>
         <w:widowControl w:val="0"/>
       </w:pPr>
-      <w:r>
-        <w:rPr>
-          <w:color w:val="000000"/>
-        </w:rPr>
+      <w:proofErr w:type="gramStart"/>
+      <w:r>
         <w:t>1.</w:t>
       </w:r>
       <w:r>
-        <w:rPr>
-          <w:color w:val="000000"/>
-        </w:rPr>
-        <w:t>3.1</w:t>
-      </w:r>
-      <w:r>
-        <w:rPr>
-          <w:color w:val="000000"/>
-        </w:rPr>
-        <w:t xml:space="preserve"> </w:t>
-      </w:r>
-      <w:r>
-        <w:rPr>
-          <w:color w:val="000000"/>
-        </w:rPr>
-        <w:t xml:space="preserve"> </w:t>
-      </w:r>
-      <w:r>
-        <w:rPr>
-          <w:color w:val="000000"/>
-        </w:rPr>
-        <w:t xml:space="preserve"> </w:t>
-      </w:r>
-      <w:r>
-        <w:rPr>
-          <w:color w:val="000000"/>
-        </w:rPr>
-        <w:t>D</w:t>
-      </w:r>
-      <w:r>
-        <w:rPr>
-          <w:color w:val="000000"/>
-        </w:rPr>
-        <w:t xml:space="preserve">uties/responsibilities </w:t>
-      </w:r>
-      <w:r>
-        <w:rPr>
-          <w:color w:val="000000"/>
-        </w:rPr>
-        <w:t>to be</w:t>
-      </w:r>
-      <w:r>
-        <w:rPr>
-          <w:color w:val="000000"/>
-        </w:rPr>
-        <w:t xml:space="preserve"> delegated</w:t>
-      </w:r>
-      <w:r>
-        <w:rPr>
-          <w:color w:val="000000"/>
-        </w:rPr>
-        <w:t>;</w:t>
-      </w:r>
-      <w:r>
-        <w:rPr>
-          <w:color w:val="000000"/>
-        </w:rPr>
-        <w:t xml:space="preserve"> </w:t>
+        <w:t>2.8  In</w:t>
+      </w:r>
+      <w:proofErr w:type="gramEnd"/>
+      <w:r>
+        <w:t xml:space="preserve"> addition to the matters listed in AFFARS 5301.602-2(c). contracting officers should obtain legal review for the following</w:t>
+      </w:r>
+      <w:r>
+        <w:t xml:space="preserve">: </w:t>
+      </w:r>
+    </w:p>
+    <w:p>
+      <w:pPr>
+        <w:pStyle w:val="List1"/>
+        <w:widowControl w:val="0"/>
+      </w:pPr>
+      <w:r>
+        <w:t>(</w:t>
+      </w:r>
+      <w:r>
+        <w:t>a</w:t>
+      </w:r>
+      <w:r>
+        <w:t xml:space="preserve">)  </w:t>
+      </w:r>
+      <w:r>
+        <w:t xml:space="preserve">Procurement integrity issues, Organizational conflict of interest issues, matters related to defective pricing, advance or pre-contract cost agreements, and </w:t>
+      </w:r>
+      <w:r>
+        <w:t>u</w:t>
+      </w:r>
+      <w:r>
+        <w:t xml:space="preserve">ndefinitized </w:t>
+      </w:r>
+      <w:r>
+        <w:t>contract actions and change orders (initial issuance and definitization).</w:t>
+      </w:r>
+    </w:p>
+    <w:p>
+      <w:pPr>
+        <w:pStyle w:val="List1"/>
+        <w:widowControl w:val="0"/>
+      </w:pPr>
+      <w:r>
+        <w:rPr>
+          <w:color w:val="000000"/>
+        </w:rPr>
+        <w:t>1.</w:t>
+      </w:r>
+      <w:r>
+        <w:rPr>
+          <w:color w:val="000000"/>
+        </w:rPr>
+        <w:t>3</w:t>
+      </w:r>
+      <w:r>
+        <w:rPr>
+          <w:color w:val="000000"/>
+        </w:rPr>
+        <w:t xml:space="preserve">   </w:t>
+      </w:r>
+      <w:r>
+        <w:rPr>
+          <w:color w:val="000000"/>
+        </w:rPr>
+        <w:t>CO, Contract Specialist, or QAPC Led Training.</w:t>
+      </w:r>
+      <w:r>
+        <w:rPr>
+          <w:color w:val="000000"/>
+        </w:rPr>
+        <w:t xml:space="preserve"> </w:t>
+      </w:r>
+      <w:r>
+        <w:rPr>
+          <w:color w:val="000000"/>
+        </w:rPr>
+        <w:t xml:space="preserve"> </w:t>
+      </w:r>
+      <w:r>
+        <w:rPr>
+          <w:color w:val="000000"/>
+        </w:rPr>
+        <w:t xml:space="preserve"> </w:t>
+      </w:r>
+      <w:r>
+        <w:rPr>
+          <w:color w:val="000000"/>
+        </w:rPr>
+        <w:t>T</w:t>
+      </w:r>
+      <w:r>
+        <w:rPr>
+          <w:color w:val="000000"/>
+        </w:rPr>
+        <w:t xml:space="preserve">he CO </w:t>
+      </w:r>
+      <w:r>
+        <w:rPr>
+          <w:color w:val="000000"/>
+        </w:rPr>
+        <w:t xml:space="preserve">must </w:t>
+      </w:r>
+      <w:r>
+        <w:rPr>
+          <w:color w:val="000000"/>
+        </w:rPr>
+        <w:t xml:space="preserve">ensure </w:t>
+      </w:r>
+      <w:r>
+        <w:rPr>
+          <w:color w:val="000000"/>
+        </w:rPr>
+        <w:t>c</w:t>
+      </w:r>
+      <w:r>
+        <w:rPr>
+          <w:color w:val="000000"/>
+        </w:rPr>
+        <w:t>ontract-</w:t>
+      </w:r>
+      <w:r>
+        <w:rPr>
+          <w:color w:val="000000"/>
+        </w:rPr>
+        <w:t>specific training</w:t>
+      </w:r>
+      <w:r>
+        <w:rPr>
+          <w:color w:val="000000"/>
+        </w:rPr>
+        <w:t xml:space="preserve"> </w:t>
+      </w:r>
+      <w:r>
+        <w:rPr>
+          <w:color w:val="000000"/>
+        </w:rPr>
+        <w:t xml:space="preserve">is </w:t>
+      </w:r>
+      <w:r>
+        <w:rPr>
+          <w:color w:val="000000"/>
+        </w:rPr>
+        <w:t>schedule</w:t>
+      </w:r>
+      <w:r>
+        <w:rPr>
+          <w:color w:val="000000"/>
+        </w:rPr>
+        <w:t>d</w:t>
+      </w:r>
+      <w:r>
+        <w:rPr>
+          <w:color w:val="000000"/>
+        </w:rPr>
+        <w:t xml:space="preserve"> and pr</w:t>
+      </w:r>
+      <w:r>
+        <w:rPr>
+          <w:color w:val="000000"/>
+        </w:rPr>
+        <w:t>ovide</w:t>
+      </w:r>
+      <w:r>
+        <w:rPr>
+          <w:color w:val="000000"/>
+        </w:rPr>
+        <w:t>d</w:t>
+      </w:r>
+      <w:r>
+        <w:rPr>
+          <w:color w:val="000000"/>
+        </w:rPr>
+        <w:t xml:space="preserve"> to the </w:t>
+      </w:r>
+      <w:r>
+        <w:rPr>
+          <w:color w:val="000000"/>
+        </w:rPr>
+        <w:t>prospective COR</w:t>
+      </w:r>
+      <w:r>
+        <w:rPr>
+          <w:color w:val="000000"/>
+        </w:rPr>
+        <w:t>, unless waived (see 1.</w:t>
+      </w:r>
+      <w:r>
+        <w:rPr>
+          <w:color w:val="000000"/>
+        </w:rPr>
+        <w:t>2.2</w:t>
+      </w:r>
+      <w:r>
+        <w:rPr>
+          <w:color w:val="000000"/>
+        </w:rPr>
+        <w:t>)</w:t>
+      </w:r>
+      <w:r>
+        <w:rPr>
+          <w:color w:val="000000"/>
+        </w:rPr>
+        <w:t xml:space="preserve">. </w:t>
+      </w:r>
+      <w:r>
+        <w:rPr>
+          <w:color w:val="000000"/>
+        </w:rPr>
+        <w:t xml:space="preserve"> </w:t>
+      </w:r>
+      <w:r>
+        <w:rPr>
+          <w:color w:val="000000"/>
+        </w:rPr>
+        <w:t xml:space="preserve"> </w:t>
+      </w:r>
+      <w:r>
+        <w:rPr>
+          <w:color w:val="000000"/>
+        </w:rPr>
+        <w:t xml:space="preserve">The </w:t>
+      </w:r>
+      <w:r>
+        <w:rPr>
+          <w:color w:val="000000"/>
+        </w:rPr>
+        <w:t xml:space="preserve">training may be conducted by the </w:t>
+      </w:r>
+      <w:r>
+        <w:rPr>
+          <w:color w:val="000000"/>
+        </w:rPr>
+        <w:t>CO</w:t>
+      </w:r>
+      <w:r>
+        <w:rPr>
+          <w:color w:val="000000"/>
+        </w:rPr>
+        <w:t xml:space="preserve">, </w:t>
+      </w:r>
+      <w:r>
+        <w:rPr>
+          <w:color w:val="000000"/>
+        </w:rPr>
+        <w:t>Contracting Specialist, or QAPC</w:t>
+      </w:r>
+      <w:r>
+        <w:rPr>
+          <w:color w:val="000000"/>
+        </w:rPr>
+        <w:t xml:space="preserve">, </w:t>
+      </w:r>
+      <w:r>
+        <w:rPr>
+          <w:color w:val="000000"/>
+        </w:rPr>
+        <w:t xml:space="preserve">and </w:t>
+      </w:r>
+      <w:r>
+        <w:rPr>
+          <w:color w:val="000000"/>
+        </w:rPr>
+        <w:t xml:space="preserve">must </w:t>
+      </w:r>
+      <w:r>
+        <w:rPr>
+          <w:color w:val="000000"/>
+        </w:rPr>
+        <w:t>consist of the following</w:t>
+      </w:r>
+      <w:r>
+        <w:rPr>
+          <w:color w:val="000000"/>
+        </w:rPr>
+        <w:t xml:space="preserve"> at a minimum</w:t>
+      </w:r>
+      <w:r>
+        <w:rPr>
+          <w:color w:val="000000"/>
+        </w:rPr>
+        <w:t xml:space="preserve"> prior to contract award</w:t>
+      </w:r>
+      <w:r>
+        <w:rPr>
+          <w:color w:val="000000"/>
+        </w:rPr>
+        <w:t>:</w:t>
       </w:r>
     </w:p>
     <w:p>
@@ -2113,49 +2354,61 @@
         <w:rPr>
           <w:color w:val="000000"/>
         </w:rPr>
-        <w:t>3.2</w:t>
-      </w:r>
-      <w:r>
-        <w:rPr>
-          <w:color w:val="000000"/>
-        </w:rPr>
-        <w:t xml:space="preserve"> </w:t>
-      </w:r>
-      <w:r>
-        <w:rPr>
-          <w:color w:val="000000"/>
-        </w:rPr>
-        <w:t xml:space="preserve"> </w:t>
-      </w:r>
-      <w:r>
-        <w:rPr>
-          <w:color w:val="000000"/>
-        </w:rPr>
-        <w:t xml:space="preserve"> </w:t>
-      </w:r>
-      <w:r>
-        <w:rPr>
-          <w:color w:val="000000"/>
-        </w:rPr>
-        <w:t>Importance of</w:t>
-      </w:r>
-      <w:r>
-        <w:rPr>
-          <w:color w:val="000000"/>
-        </w:rPr>
-        <w:t xml:space="preserve"> COR</w:t>
-      </w:r>
-      <w:r>
-        <w:rPr>
-          <w:color w:val="000000"/>
-        </w:rPr>
-        <w:t xml:space="preserve"> performance</w:t>
+        <w:t>3.1</w:t>
+      </w:r>
+      <w:r>
+        <w:rPr>
+          <w:color w:val="000000"/>
+        </w:rPr>
+        <w:t xml:space="preserve"> </w:t>
+      </w:r>
+      <w:r>
+        <w:rPr>
+          <w:color w:val="000000"/>
+        </w:rPr>
+        <w:t xml:space="preserve"> </w:t>
+      </w:r>
+      <w:r>
+        <w:rPr>
+          <w:color w:val="000000"/>
+        </w:rPr>
+        <w:t xml:space="preserve"> </w:t>
+      </w:r>
+      <w:r>
+        <w:rPr>
+          <w:color w:val="000000"/>
+        </w:rPr>
+        <w:t>D</w:t>
+      </w:r>
+      <w:r>
+        <w:rPr>
+          <w:color w:val="000000"/>
+        </w:rPr>
+        <w:t xml:space="preserve">uties/responsibilities </w:t>
+      </w:r>
+      <w:r>
+        <w:rPr>
+          <w:color w:val="000000"/>
+        </w:rPr>
+        <w:t>to be</w:t>
+      </w:r>
+      <w:r>
+        <w:rPr>
+          <w:color w:val="000000"/>
+        </w:rPr>
+        <w:t xml:space="preserve"> delegated</w:t>
       </w:r>
       <w:r>
         <w:rPr>
           <w:color w:val="000000"/>
         </w:rPr>
         <w:t>;</w:t>
+      </w:r>
+      <w:r>
+        <w:rPr>
+          <w:color w:val="000000"/>
+        </w:rPr>
+        <w:t xml:space="preserve"> </w:t>
       </w:r>
     </w:p>
     <w:p>
@@ -2175,37 +2428,43 @@
         <w:rPr>
           <w:color w:val="000000"/>
         </w:rPr>
-        <w:t>3.3</w:t>
-      </w:r>
-      <w:r>
-        <w:rPr>
-          <w:color w:val="000000"/>
-        </w:rPr>
-        <w:t xml:space="preserve"> </w:t>
-      </w:r>
-      <w:r>
-        <w:rPr>
-          <w:color w:val="000000"/>
-        </w:rPr>
-        <w:t xml:space="preserve">  </w:t>
-      </w:r>
-      <w:r>
-        <w:rPr>
-          <w:color w:val="000000"/>
-        </w:rPr>
-        <w:t>P</w:t>
-      </w:r>
-      <w:r>
-        <w:rPr>
-          <w:color w:val="000000"/>
-        </w:rPr>
-        <w:t>ersonal conflicts of interest and po</w:t>
-      </w:r>
-      <w:r>
-        <w:rPr>
-          <w:color w:val="000000"/>
-        </w:rPr>
-        <w:t>tential conflicts of interest</w:t>
+        <w:t>3.2</w:t>
+      </w:r>
+      <w:r>
+        <w:rPr>
+          <w:color w:val="000000"/>
+        </w:rPr>
+        <w:t xml:space="preserve"> </w:t>
+      </w:r>
+      <w:r>
+        <w:rPr>
+          <w:color w:val="000000"/>
+        </w:rPr>
+        <w:t xml:space="preserve"> </w:t>
+      </w:r>
+      <w:r>
+        <w:rPr>
+          <w:color w:val="000000"/>
+        </w:rPr>
+        <w:t xml:space="preserve"> </w:t>
+      </w:r>
+      <w:r>
+        <w:rPr>
+          <w:color w:val="000000"/>
+        </w:rPr>
+        <w:t>Importance of</w:t>
+      </w:r>
+      <w:r>
+        <w:rPr>
+          <w:color w:val="000000"/>
+        </w:rPr>
+        <w:t xml:space="preserve"> COR</w:t>
+      </w:r>
+      <w:r>
+        <w:rPr>
+          <w:color w:val="000000"/>
+        </w:rPr>
+        <w:t xml:space="preserve"> performance</w:t>
       </w:r>
       <w:r>
         <w:rPr>
@@ -2231,43 +2490,37 @@
         <w:rPr>
           <w:color w:val="000000"/>
         </w:rPr>
-        <w:t>3.4</w:t>
-      </w:r>
-      <w:r>
-        <w:rPr>
-          <w:color w:val="000000"/>
-        </w:rPr>
-        <w:t xml:space="preserve"> </w:t>
-      </w:r>
-      <w:r>
-        <w:rPr>
-          <w:color w:val="000000"/>
-        </w:rPr>
-        <w:t xml:space="preserve"> </w:t>
-      </w:r>
-      <w:r>
-        <w:rPr>
-          <w:color w:val="000000"/>
-        </w:rPr>
-        <w:t xml:space="preserve"> </w:t>
-      </w:r>
-      <w:r>
-        <w:rPr>
-          <w:color w:val="000000"/>
-        </w:rPr>
-        <w:t>U</w:t>
-      </w:r>
-      <w:r>
-        <w:rPr>
-          <w:color w:val="000000"/>
-        </w:rPr>
-        <w:t xml:space="preserve">nauthorized </w:t>
-      </w:r>
-      <w:r>
-        <w:rPr>
-          <w:color w:val="000000"/>
-        </w:rPr>
-        <w:t>commitments</w:t>
+        <w:t>3.3</w:t>
+      </w:r>
+      <w:r>
+        <w:rPr>
+          <w:color w:val="000000"/>
+        </w:rPr>
+        <w:t xml:space="preserve"> </w:t>
+      </w:r>
+      <w:r>
+        <w:rPr>
+          <w:color w:val="000000"/>
+        </w:rPr>
+        <w:t xml:space="preserve">  </w:t>
+      </w:r>
+      <w:r>
+        <w:rPr>
+          <w:color w:val="000000"/>
+        </w:rPr>
+        <w:t>P</w:t>
+      </w:r>
+      <w:r>
+        <w:rPr>
+          <w:color w:val="000000"/>
+        </w:rPr>
+        <w:t>ersonal conflicts of interest and po</w:t>
+      </w:r>
+      <w:r>
+        <w:rPr>
+          <w:color w:val="000000"/>
+        </w:rPr>
+        <w:t>tential conflicts of interest</w:t>
       </w:r>
       <w:r>
         <w:rPr>
@@ -2293,133 +2546,49 @@
         <w:rPr>
           <w:color w:val="000000"/>
         </w:rPr>
-        <w:t>3.5</w:t>
-      </w:r>
-      <w:r>
-        <w:rPr>
-          <w:color w:val="000000"/>
-        </w:rPr>
-        <w:t xml:space="preserve"> </w:t>
-      </w:r>
-      <w:r>
-        <w:rPr>
-          <w:color w:val="000000"/>
-        </w:rPr>
-        <w:t xml:space="preserve"> </w:t>
-      </w:r>
-      <w:r>
-        <w:rPr>
-          <w:color w:val="000000"/>
-        </w:rPr>
-        <w:t xml:space="preserve"> </w:t>
-      </w:r>
-      <w:r>
-        <w:rPr>
-          <w:color w:val="000000"/>
-        </w:rPr>
-        <w:t>E</w:t>
-      </w:r>
-      <w:r>
-        <w:rPr>
-          <w:color w:val="000000"/>
-        </w:rPr>
-        <w:t xml:space="preserve">thics/integrity in relationships with </w:t>
-      </w:r>
-      <w:r>
-        <w:rPr>
-          <w:color w:val="000000"/>
-        </w:rPr>
-        <w:t xml:space="preserve">the </w:t>
-      </w:r>
-      <w:r>
-        <w:rPr>
-          <w:color w:val="000000"/>
-        </w:rPr>
-        <w:t>CO</w:t>
-      </w:r>
-      <w:r>
-        <w:rPr>
-          <w:color w:val="000000"/>
-        </w:rPr>
-        <w:t xml:space="preserve">, </w:t>
-      </w:r>
-      <w:r>
-        <w:rPr>
-          <w:color w:val="000000"/>
-        </w:rPr>
-        <w:t>COR management</w:t>
-      </w:r>
-      <w:r>
-        <w:rPr>
-          <w:color w:val="000000"/>
-        </w:rPr>
-        <w:t xml:space="preserve"> (e.</w:t>
-      </w:r>
-      <w:r>
-        <w:rPr>
-          <w:color w:val="000000"/>
-        </w:rPr>
-        <w:t>g.</w:t>
-      </w:r>
-      <w:r>
-        <w:rPr>
-          <w:color w:val="000000"/>
-        </w:rPr>
-        <w:t>,</w:t>
-      </w:r>
-      <w:r>
-        <w:rPr>
-          <w:color w:val="000000"/>
-        </w:rPr>
-        <w:t xml:space="preserve"> COR Supervisor, </w:t>
-      </w:r>
-      <w:r>
-        <w:rPr>
-          <w:color w:val="000000"/>
-        </w:rPr>
-        <w:t>Services Designated Official</w:t>
-      </w:r>
-      <w:r>
-        <w:rPr>
-          <w:color w:val="000000"/>
-        </w:rPr>
-        <w:t xml:space="preserve"> (SDO)</w:t>
-      </w:r>
-      <w:r>
-        <w:rPr>
-          <w:color w:val="000000"/>
-        </w:rPr>
-        <w:t xml:space="preserve">, </w:t>
-      </w:r>
-      <w:r>
-        <w:rPr>
-          <w:color w:val="000000"/>
-        </w:rPr>
-        <w:t>Functional Commander/ Directors (FC/FD)</w:t>
-      </w:r>
-      <w:r>
-        <w:rPr>
-          <w:color w:val="000000"/>
-        </w:rPr>
-        <w:t>)</w:t>
-      </w:r>
-      <w:r>
-        <w:rPr>
-          <w:color w:val="000000"/>
-        </w:rPr>
-        <w:t xml:space="preserve">, and the </w:t>
-      </w:r>
-      <w:r>
-        <w:rPr>
-          <w:color w:val="000000"/>
-        </w:rPr>
-        <w:t>contractor</w:t>
-      </w:r>
-      <w:r>
-        <w:rPr>
-          <w:color w:val="000000"/>
-        </w:rPr>
-        <w:t xml:space="preserve">; </w:t>
+        <w:t>3.4</w:t>
+      </w:r>
+      <w:r>
+        <w:rPr>
+          <w:color w:val="000000"/>
+        </w:rPr>
+        <w:t xml:space="preserve"> </w:t>
+      </w:r>
+      <w:r>
+        <w:rPr>
+          <w:color w:val="000000"/>
+        </w:rPr>
+        <w:t xml:space="preserve"> </w:t>
+      </w:r>
+      <w:r>
+        <w:rPr>
+          <w:color w:val="000000"/>
+        </w:rPr>
+        <w:t xml:space="preserve"> </w:t>
+      </w:r>
+      <w:r>
+        <w:rPr>
+          <w:color w:val="000000"/>
+        </w:rPr>
+        <w:t>U</w:t>
+      </w:r>
+      <w:r>
+        <w:rPr>
+          <w:color w:val="000000"/>
+        </w:rPr>
+        <w:t xml:space="preserve">nauthorized </w:t>
+      </w:r>
+      <w:r>
+        <w:rPr>
+          <w:color w:val="000000"/>
+        </w:rPr>
+        <w:t>commitments</w:t>
+      </w:r>
+      <w:r>
+        <w:rPr>
+          <w:color w:val="000000"/>
+        </w:rPr>
+        <w:t>;</w:t>
       </w:r>
     </w:p>
     <w:p>
@@ -2439,6 +2608,152 @@
         <w:rPr>
           <w:color w:val="000000"/>
         </w:rPr>
+        <w:t>3.5</w:t>
+      </w:r>
+      <w:r>
+        <w:rPr>
+          <w:color w:val="000000"/>
+        </w:rPr>
+        <w:t xml:space="preserve"> </w:t>
+      </w:r>
+      <w:r>
+        <w:rPr>
+          <w:color w:val="000000"/>
+        </w:rPr>
+        <w:t xml:space="preserve"> </w:t>
+      </w:r>
+      <w:r>
+        <w:rPr>
+          <w:color w:val="000000"/>
+        </w:rPr>
+        <w:t xml:space="preserve"> </w:t>
+      </w:r>
+      <w:r>
+        <w:rPr>
+          <w:color w:val="000000"/>
+        </w:rPr>
+        <w:t>E</w:t>
+      </w:r>
+      <w:r>
+        <w:rPr>
+          <w:color w:val="000000"/>
+        </w:rPr>
+        <w:t xml:space="preserve">thics/integrity in relationships with </w:t>
+      </w:r>
+      <w:r>
+        <w:rPr>
+          <w:color w:val="000000"/>
+        </w:rPr>
+        <w:t xml:space="preserve">the </w:t>
+      </w:r>
+      <w:r>
+        <w:rPr>
+          <w:color w:val="000000"/>
+        </w:rPr>
+        <w:t>CO</w:t>
+      </w:r>
+      <w:r>
+        <w:rPr>
+          <w:color w:val="000000"/>
+        </w:rPr>
+        <w:t xml:space="preserve">, </w:t>
+      </w:r>
+      <w:r>
+        <w:rPr>
+          <w:color w:val="000000"/>
+        </w:rPr>
+        <w:t>COR management</w:t>
+      </w:r>
+      <w:r>
+        <w:rPr>
+          <w:color w:val="000000"/>
+        </w:rPr>
+        <w:t xml:space="preserve"> (e.</w:t>
+      </w:r>
+      <w:r>
+        <w:rPr>
+          <w:color w:val="000000"/>
+        </w:rPr>
+        <w:t>g.</w:t>
+      </w:r>
+      <w:r>
+        <w:rPr>
+          <w:color w:val="000000"/>
+        </w:rPr>
+        <w:t>,</w:t>
+      </w:r>
+      <w:r>
+        <w:rPr>
+          <w:color w:val="000000"/>
+        </w:rPr>
+        <w:t xml:space="preserve"> COR Supervisor, </w:t>
+      </w:r>
+      <w:r>
+        <w:rPr>
+          <w:color w:val="000000"/>
+        </w:rPr>
+        <w:t>Services Designated Official</w:t>
+      </w:r>
+      <w:r>
+        <w:rPr>
+          <w:color w:val="000000"/>
+        </w:rPr>
+        <w:t xml:space="preserve"> (SDO)</w:t>
+      </w:r>
+      <w:r>
+        <w:rPr>
+          <w:color w:val="000000"/>
+        </w:rPr>
+        <w:t xml:space="preserve">, </w:t>
+      </w:r>
+      <w:r>
+        <w:rPr>
+          <w:color w:val="000000"/>
+        </w:rPr>
+        <w:t>Functional Commander/ Directors (FC/FD)</w:t>
+      </w:r>
+      <w:r>
+        <w:rPr>
+          <w:color w:val="000000"/>
+        </w:rPr>
+        <w:t>)</w:t>
+      </w:r>
+      <w:r>
+        <w:rPr>
+          <w:color w:val="000000"/>
+        </w:rPr>
+        <w:t xml:space="preserve">, and the </w:t>
+      </w:r>
+      <w:r>
+        <w:rPr>
+          <w:color w:val="000000"/>
+        </w:rPr>
+        <w:t>contractor</w:t>
+      </w:r>
+      <w:r>
+        <w:rPr>
+          <w:color w:val="000000"/>
+        </w:rPr>
+        <w:t xml:space="preserve">; </w:t>
+      </w:r>
+    </w:p>
+    <w:p>
+      <w:pPr>
+        <w:pStyle w:val="List2"/>
+        <w:keepNext w:val="0"/>
+        <w:keepLines w:val="0"/>
+        <w:widowControl w:val="0"/>
+      </w:pPr>
+      <w:r>
+        <w:rPr>
+          <w:color w:val="000000"/>
+        </w:rPr>
+        <w:t>1.</w:t>
+      </w:r>
+      <w:r>
+        <w:rPr>
+          <w:color w:val="000000"/>
+        </w:rPr>
         <w:t>3.6</w:t>
       </w:r>
       <w:r>
@@ -2459,21 +2774,35 @@
         </w:rPr>
         <w:t xml:space="preserve">Discussion of the </w:t>
       </w:r>
-      <w:hyperlink r:id="rId17" w:history="1">
+      <w:hyperlink r:id="rId21" w:history="1">
         <w:r>
           <w:rPr>
             <w:rStyle w:val="Hyperlink"/>
             <w:i/>
           </w:rPr>
-          <w:t>Seven Steps to the Services Acquisition Process</w:t>
+          <w:t>Seven Steps to the Services Acquisiti</w:t>
+        </w:r>
+        <w:r>
+          <w:rPr>
+            <w:rStyle w:val="Hyperlink"/>
+            <w:i/>
+          </w:rPr>
+          <w:t>o</w:t>
+        </w:r>
+        <w:r>
+          <w:rPr>
+            <w:rStyle w:val="Hyperlink"/>
+            <w:i/>
+          </w:rPr>
+          <w:t>n Process</w:t>
+        </w:r>
+        <w:r>
+          <w:rPr>
+            <w:rStyle w:val="Hyperlink"/>
+          </w:rPr>
+          <w:t>.</w:t>
         </w:r>
       </w:hyperlink>
-      <w:r>
-        <w:rPr>
-          <w:color w:val="000000"/>
-        </w:rPr>
-        <w:t>.</w:t>
-      </w:r>
     </w:p>
     <w:p>
       <w:pPr>
@@ -2884,6 +3213,7 @@
         <w:rPr>
           <w:color w:val="000000"/>
         </w:rPr>
+        <w:lastRenderedPageBreak/>
         <w:t>1.</w:t>
       </w:r>
       <w:r>
@@ -2916,12 +3246,24 @@
         </w:rPr>
         <w:t xml:space="preserve">Refer to the </w:t>
       </w:r>
-      <w:hyperlink r:id="rId18" w:history="1">
+      <w:hyperlink r:id="rId22" w:history="1">
         <w:r>
           <w:rPr>
             <w:rStyle w:val="Hyperlink"/>
           </w:rPr>
-          <w:t>Suggested Contract-Specific Training Syllabus</w:t>
+          <w:t>Suggested Contract-Specific Tr</w:t>
+        </w:r>
+        <w:r>
+          <w:rPr>
+            <w:rStyle w:val="Hyperlink"/>
+          </w:rPr>
+          <w:t>a</w:t>
+        </w:r>
+        <w:r>
+          <w:rPr>
+            <w:rStyle w:val="Hyperlink"/>
+          </w:rPr>
+          <w:t>ining Syllabus</w:t>
         </w:r>
       </w:hyperlink>
       <w:r>
@@ -3122,7 +3464,6 @@
         <w:rPr>
           <w:color w:val="000000"/>
         </w:rPr>
-        <w:lastRenderedPageBreak/>
         <w:t>1.</w:t>
       </w:r>
       <w:r>
@@ -3422,7 +3763,7 @@
         </w:rPr>
         <w:t xml:space="preserve">see </w:t>
       </w:r>
-      <w:hyperlink r:id="rId19" w:history="1">
+      <w:hyperlink r:id="rId23" w:history="1">
         <w:r>
           <w:rPr>
             <w:rStyle w:val="Hyperlink"/>
@@ -3673,7 +4014,7 @@
         </w:rPr>
         <w:t xml:space="preserve">Include the signed </w:t>
       </w:r>
-      <w:hyperlink r:id="rId20" w:history="1">
+      <w:hyperlink r:id="rId24" w:history="1">
         <w:r>
           <w:rPr>
             <w:rStyle w:val="Hyperlink"/>
@@ -3741,7 +4082,7 @@
         </w:rPr>
         <w:t xml:space="preserve">orward a copy of the fully executed </w:t>
       </w:r>
-      <w:hyperlink r:id="rId21" w:history="1">
+      <w:hyperlink r:id="rId25" w:history="1">
         <w:r>
           <w:rPr>
             <w:rStyle w:val="Hyperlink"/>
@@ -3806,7 +4147,7 @@
         </w:rPr>
         <w:t>.</w:t>
       </w:r>
-      <w:bookmarkStart w:id="9" w:name="_Toc38365598"/>
+      <w:bookmarkStart w:id="11" w:name="_Toc38365598"/>
     </w:p>
     <w:p>
       <w:pPr>
@@ -3815,7 +4156,7 @@
         <w:keepLines w:val="0"/>
         <w:widowControl w:val="0"/>
       </w:pPr>
-      <w:bookmarkStart w:id="10" w:name="_Toc76564194"/>
+      <w:bookmarkStart w:id="12" w:name="_Toc101526359"/>
       <w:r>
         <w:rPr>
           <w:color w:val="000000"/>
@@ -3858,8 +4199,8 @@
         </w:rPr>
         <w:t xml:space="preserve"> Roles and Responsibilities</w:t>
       </w:r>
-      <w:bookmarkEnd w:id="9"/>
-      <w:bookmarkEnd w:id="10"/>
+      <w:bookmarkEnd w:id="11"/>
+      <w:bookmarkEnd w:id="12"/>
     </w:p>
     <w:p>
       <w:pPr>
@@ -3914,7 +4255,7 @@
         </w:rPr>
         <w:t xml:space="preserve"> </w:t>
       </w:r>
-      <w:hyperlink r:id="rId22" w:history="1">
+      <w:hyperlink r:id="rId26" w:history="1">
         <w:r>
           <w:rPr>
             <w:rStyle w:val="Hyperlink"/>
@@ -4168,12 +4509,19 @@
         </w:rPr>
         <w:t xml:space="preserve">Perform only those duties/responsibilities delegated by the CO in the </w:t>
       </w:r>
-      <w:hyperlink r:id="rId23" w:history="1">
+      <w:hyperlink r:id="rId27" w:history="1">
         <w:r>
           <w:rPr>
             <w:rStyle w:val="Hyperlink"/>
           </w:rPr>
-          <w:t>COR Designation</w:t>
+          <w:t xml:space="preserve">COR </w:t>
+        </w:r>
+        <w:r>
+          <w:rPr>
+            <w:rStyle w:val="Hyperlink"/>
+          </w:rPr>
+          <w:lastRenderedPageBreak/>
+          <w:t>Designation</w:t>
         </w:r>
       </w:hyperlink>
       <w:r>
@@ -4243,19 +4591,23 @@
         <w:t xml:space="preserve">  </w:t>
       </w:r>
       <w:r>
-        <w:t xml:space="preserve">If the CO requires the COR to have access to the contractor performance assessment reporting </w:t>
-      </w:r>
-      <w:r>
-        <w:lastRenderedPageBreak/>
-        <w:t xml:space="preserve">system (CPARS), the synchronized pre-deployment and operational tracker (SPOT) or the enterprise contractor manpower reporting application (eCMRA), an account would be  authorized and granted after COR designation. </w:t>
-      </w:r>
-      <w:r>
-        <w:rPr>
-          <w:color w:val="000000"/>
-        </w:rPr>
-        <w:t xml:space="preserve"> </w:t>
-      </w:r>
-      <w:bookmarkStart w:id="11" w:name="_Toc38365599"/>
+        <w:t>If the CO requires the COR to have access to the contractor performance assessment reporting system (CPARS), the synchronized pre-deployment and operational tracker (SPOT) or the enterprise contractor manpower reporting application (</w:t>
+      </w:r>
+      <w:proofErr w:type="spellStart"/>
+      <w:r>
+        <w:t>eCMRA</w:t>
+      </w:r>
+      <w:proofErr w:type="spellEnd"/>
+      <w:r>
+        <w:t xml:space="preserve">), an account would be  authorized and granted after COR designation. </w:t>
+      </w:r>
+      <w:r>
+        <w:rPr>
+          <w:color w:val="000000"/>
+        </w:rPr>
+        <w:t xml:space="preserve"> </w:t>
+      </w:r>
+      <w:bookmarkStart w:id="13" w:name="_Toc38365599"/>
     </w:p>
     <w:p>
       <w:pPr>
@@ -4264,7 +4616,7 @@
         <w:keepLines w:val="0"/>
         <w:widowControl w:val="0"/>
       </w:pPr>
-      <w:bookmarkStart w:id="12" w:name="_Toc76564195"/>
+      <w:bookmarkStart w:id="14" w:name="_Toc101526360"/>
       <w:r>
         <w:rPr>
           <w:color w:val="000000"/>
@@ -4289,8 +4641,8 @@
         </w:rPr>
         <w:t>COR Supervisor</w:t>
       </w:r>
-      <w:bookmarkEnd w:id="11"/>
-      <w:bookmarkEnd w:id="12"/>
+      <w:bookmarkEnd w:id="13"/>
+      <w:bookmarkEnd w:id="14"/>
     </w:p>
     <w:p>
       <w:pPr>
@@ -4357,7 +4709,7 @@
         </w:rPr>
         <w:t xml:space="preserve"> </w:t>
       </w:r>
-      <w:hyperlink r:id="rId24" w:history="1">
+      <w:hyperlink r:id="rId28" w:history="1">
         <w:r>
           <w:rPr>
             <w:rStyle w:val="Hyperlink"/>
@@ -4671,7 +5023,7 @@
       <w:r>
         <w:t xml:space="preserve">pursuant to </w:t>
       </w:r>
-      <w:hyperlink r:id="rId25" w:history="1">
+      <w:hyperlink r:id="rId29" w:history="1">
         <w:r>
           <w:rPr>
             <w:rStyle w:val="Hyperlink"/>
@@ -4718,7 +5070,7 @@
       <w:r>
         <w:t>.</w:t>
       </w:r>
-      <w:bookmarkStart w:id="13" w:name="_Toc38365600"/>
+      <w:bookmarkStart w:id="15" w:name="_Toc38365600"/>
     </w:p>
     <w:p>
       <w:pPr>
@@ -4727,7 +5079,7 @@
         <w:keepLines w:val="0"/>
         <w:widowControl w:val="0"/>
       </w:pPr>
-      <w:bookmarkStart w:id="14" w:name="_Toc76564196"/>
+      <w:bookmarkStart w:id="16" w:name="_Toc101526361"/>
       <w:r>
         <w:rPr>
           <w:color w:val="000000"/>
@@ -4758,8 +5110,8 @@
         </w:rPr>
         <w:t>Processing</w:t>
       </w:r>
-      <w:bookmarkEnd w:id="13"/>
-      <w:bookmarkEnd w:id="14"/>
+      <w:bookmarkEnd w:id="15"/>
+      <w:bookmarkEnd w:id="16"/>
     </w:p>
     <w:p>
       <w:pPr>
@@ -4796,7 +5148,7 @@
         </w:rPr>
         <w:t xml:space="preserve">A COR must file an </w:t>
       </w:r>
-      <w:hyperlink r:id="rId26" w:history="1">
+      <w:hyperlink r:id="rId30" w:history="1">
         <w:r>
           <w:rPr>
             <w:rStyle w:val="Hyperlink"/>
@@ -4822,9 +5174,7 @@
     </w:p>
     <w:p>
       <w:pPr>
-        <w:pStyle w:val="List2"/>
-        <w:keepNext w:val="0"/>
-        <w:keepLines w:val="0"/>
+        <w:pStyle w:val="List1"/>
         <w:widowControl w:val="0"/>
       </w:pPr>
       <w:r>
@@ -4862,106 +5212,113 @@
       </w:r>
       <w:r>
         <w:t>Title 5, if all of the following apply:</w:t>
-      </w:r>
-      <w:r>
-        <w:br/>
-      </w:r>
-      <w:r>
-        <w:t>(a) The COR will </w:t>
-      </w:r>
-      <w:r>
-        <w:t>NOT</w:t>
-      </w:r>
-      <w:r>
-        <w:t xml:space="preserve"> participate personally and substantially in any contracting</w:t>
-      </w:r>
-      <w:r>
-        <w:t xml:space="preserve"> </w:t>
-      </w:r>
-      <w:r>
-        <w:t>process,</w:t>
       </w:r>
     </w:p>
     <w:p>
       <w:pPr>
         <w:pStyle w:val="List1"/>
         <w:widowControl w:val="0"/>
-      </w:pPr>
-      <w:r>
-        <w:t>(b) The COR will </w:t>
+        <w:ind w:left="450"/>
+      </w:pPr>
+      <w:r>
+        <w:t>(a) The COR will </w:t>
       </w:r>
       <w:r>
         <w:t>NOT</w:t>
       </w:r>
       <w:r>
-        <w:t xml:space="preserve"> exercise substantial discretion, throu</w:t>
-      </w:r>
-      <w:r>
-        <w:t xml:space="preserve">gh interactions, decisions, or </w:t>
-      </w:r>
-      <w:r>
-        <w:t>reports, that will influence the contractor’s activities and re</w:t>
-      </w:r>
-      <w:r>
-        <w:t xml:space="preserve">sult in a substantial economic </w:t>
-      </w:r>
-      <w:r>
-        <w:t>effect on the contractor’s interests,</w:t>
+        <w:t xml:space="preserve"> participate personally and substantially in any contracting</w:t>
+      </w:r>
+      <w:r>
+        <w:t xml:space="preserve"> </w:t>
+      </w:r>
+      <w:r>
+        <w:t>process,</w:t>
       </w:r>
     </w:p>
     <w:p>
       <w:pPr>
         <w:pStyle w:val="List1"/>
         <w:widowControl w:val="0"/>
-      </w:pPr>
-      <w:r>
-        <w:t xml:space="preserve">(c) The COR’s work and judgment </w:t>
-      </w:r>
-      <w:r>
-        <w:t>WILL BE</w:t>
-      </w:r>
-      <w:r>
-        <w:t xml:space="preserve"> subject to “sub</w:t>
-      </w:r>
-      <w:r>
-        <w:t xml:space="preserve">stantial supervision and </w:t>
-      </w:r>
-      <w:r>
-        <w:t>review” by the CO &amp; COR Supervisor, with final au</w:t>
-      </w:r>
-      <w:r>
-        <w:t xml:space="preserve">thority deferred to the CO for </w:t>
-      </w:r>
-      <w:r>
-        <w:t xml:space="preserve">contractor direction and contract-related matters, and </w:t>
+        <w:ind w:left="450"/>
+      </w:pPr>
+      <w:r>
+        <w:t>(b) The COR will </w:t>
+      </w:r>
+      <w:r>
+        <w:t>NOT</w:t>
+      </w:r>
+      <w:r>
+        <w:t xml:space="preserve"> exercise substantial discretion, throu</w:t>
+      </w:r>
+      <w:r>
+        <w:t xml:space="preserve">gh interactions, decisions, or </w:t>
+      </w:r>
+      <w:r>
+        <w:lastRenderedPageBreak/>
+        <w:t>reports, that will influence the contractor’s activities and re</w:t>
+      </w:r>
+      <w:r>
+        <w:t xml:space="preserve">sult in a substantial economic </w:t>
+      </w:r>
+      <w:r>
+        <w:t>effect on the contractor’s interests,</w:t>
       </w:r>
     </w:p>
     <w:p>
       <w:pPr>
         <w:pStyle w:val="List1"/>
         <w:widowControl w:val="0"/>
-      </w:pPr>
-      <w:r>
-        <w:lastRenderedPageBreak/>
-        <w:t xml:space="preserve">(d) The COR’s actions will </w:t>
-      </w:r>
-      <w:r>
-        <w:t>NOT</w:t>
-      </w:r>
-      <w:r>
-        <w:t xml:space="preserve"> cause any conflict of interest (real or apparent) betwe</w:t>
-      </w:r>
-      <w:r>
-        <w:t xml:space="preserve">en </w:t>
-      </w:r>
-      <w:r>
-        <w:t>the interests of the COR and the government and/or the contractor</w:t>
+        <w:ind w:left="450"/>
+      </w:pPr>
+      <w:r>
+        <w:t xml:space="preserve">(c) The COR’s work and judgment </w:t>
+      </w:r>
+      <w:r>
+        <w:t>WILL BE</w:t>
+      </w:r>
+      <w:r>
+        <w:t xml:space="preserve"> subject to “sub</w:t>
+      </w:r>
+      <w:r>
+        <w:t xml:space="preserve">stantial supervision and </w:t>
+      </w:r>
+      <w:r>
+        <w:t>review” by the CO &amp; COR Supervisor, with final au</w:t>
+      </w:r>
+      <w:r>
+        <w:t xml:space="preserve">thority deferred to the CO for </w:t>
+      </w:r>
+      <w:r>
+        <w:t xml:space="preserve">contractor direction and contract-related matters, and </w:t>
       </w:r>
     </w:p>
     <w:p>
       <w:pPr>
         <w:pStyle w:val="List1"/>
         <w:widowControl w:val="0"/>
+        <w:ind w:left="450"/>
+      </w:pPr>
+      <w:r>
+        <w:t xml:space="preserve">(d) The COR’s actions will </w:t>
+      </w:r>
+      <w:r>
+        <w:t>NOT</w:t>
+      </w:r>
+      <w:r>
+        <w:t xml:space="preserve"> cause any conflict of interest (real or apparent) betwe</w:t>
+      </w:r>
+      <w:r>
+        <w:t xml:space="preserve">en </w:t>
+      </w:r>
+      <w:r>
+        <w:t>the interests of the COR and the government and/or the contractor</w:t>
+      </w:r>
+    </w:p>
+    <w:p>
+      <w:pPr>
+        <w:pStyle w:val="List1"/>
+        <w:widowControl w:val="0"/>
       </w:pPr>
       <w:r>
         <w:t xml:space="preserve">4.2  </w:t>
@@ -4972,7 +5329,7 @@
       <w:r>
         <w:t xml:space="preserve">The COR must submit the completed </w:t>
       </w:r>
-      <w:hyperlink r:id="rId27" w:history="1">
+      <w:hyperlink r:id="rId31" w:history="1">
         <w:r>
           <w:rPr>
             <w:rStyle w:val="Hyperlink"/>
@@ -5001,7 +5358,7 @@
       <w:r>
         <w:t xml:space="preserve">to submission to the local legal office by the required date. </w:t>
       </w:r>
-      <w:bookmarkStart w:id="15" w:name="_Toc38365601"/>
+      <w:bookmarkStart w:id="17" w:name="_Toc38365601"/>
     </w:p>
     <w:p>
       <w:pPr>
@@ -5010,7 +5367,7 @@
         <w:keepLines w:val="0"/>
         <w:widowControl w:val="0"/>
       </w:pPr>
-      <w:bookmarkStart w:id="16" w:name="_Toc76564197"/>
+      <w:bookmarkStart w:id="18" w:name="_Toc101526362"/>
       <w:r>
         <w:rPr>
           <w:color w:val="000000"/>
@@ -5035,8 +5392,8 @@
         </w:rPr>
         <w:t>Quality Assurance Program Coordinator (QAPC)</w:t>
       </w:r>
-      <w:bookmarkEnd w:id="15"/>
-      <w:bookmarkEnd w:id="16"/>
+      <w:bookmarkEnd w:id="17"/>
+      <w:bookmarkEnd w:id="18"/>
     </w:p>
     <w:p>
       <w:pPr>
@@ -5277,12 +5634,20 @@
         </w:rPr>
         <w:t xml:space="preserve">in accordance with </w:t>
       </w:r>
-      <w:hyperlink r:id="rId28" w:history="1">
+      <w:hyperlink r:id="rId32" w:history="1">
+        <w:proofErr w:type="spellStart"/>
         <w:r>
           <w:rPr>
             <w:rStyle w:val="Hyperlink"/>
           </w:rPr>
-          <w:t>DoDI 5000.72</w:t>
+          <w:t>DoDI</w:t>
+        </w:r>
+        <w:proofErr w:type="spellEnd"/>
+        <w:r>
+          <w:rPr>
+            <w:rStyle w:val="Hyperlink"/>
+          </w:rPr>
+          <w:t xml:space="preserve"> 5000.72</w:t>
         </w:r>
       </w:hyperlink>
       <w:r>
@@ -5455,10 +5820,14 @@
         <w:keepNext w:val="0"/>
         <w:keepLines w:val="0"/>
         <w:widowControl w:val="0"/>
-      </w:pPr>
-      <w:r>
         <w:rPr>
           <w:bCs/>
+          <w:color w:val="000000" w:themeColor="text1"/>
+        </w:rPr>
+      </w:pPr>
+      <w:r>
+        <w:rPr>
+          <w:bCs/>
           <w:color w:val="000000"/>
         </w:rPr>
         <w:t>5</w:t>
@@ -5491,162 +5860,6 @@
           <w:color w:val="000000"/>
         </w:rPr>
         <w:t>:</w:t>
-      </w:r>
-      <w:r>
-        <w:rPr>
-          <w:color w:val="000000"/>
-        </w:rPr>
-        <w:br/>
-      </w:r>
-      <w:r>
-        <w:rPr>
-          <w:color w:val="000000"/>
-        </w:rPr>
-        <w:t xml:space="preserve">(a) Advise or assist new users with initial </w:t>
-      </w:r>
-      <w:r>
-        <w:rPr>
-          <w:color w:val="000000"/>
-        </w:rPr>
-        <w:t>JAM/SPM</w:t>
-      </w:r>
-      <w:r>
-        <w:rPr>
-          <w:color w:val="000000"/>
-        </w:rPr>
-        <w:t xml:space="preserve"> registration, or existing users with</w:t>
-      </w:r>
-      <w:r>
-        <w:rPr>
-          <w:color w:val="000000"/>
-        </w:rPr>
-        <w:t xml:space="preserve"> </w:t>
-      </w:r>
-      <w:r>
-        <w:rPr>
-          <w:color w:val="000000"/>
-        </w:rPr>
-        <w:t xml:space="preserve">registration and profile updates, through the </w:t>
-      </w:r>
-      <w:r>
-        <w:rPr>
-          <w:color w:val="000000"/>
-        </w:rPr>
-        <w:t>PIEE</w:t>
-      </w:r>
-      <w:r>
-        <w:rPr>
-          <w:color w:val="000000"/>
-        </w:rPr>
-        <w:t xml:space="preserve"> </w:t>
-      </w:r>
-      <w:r>
-        <w:rPr>
-          <w:color w:val="000000"/>
-        </w:rPr>
-        <w:t>e-Business Suite platform</w:t>
-      </w:r>
-      <w:r>
-        <w:rPr>
-          <w:color w:val="000000"/>
-        </w:rPr>
-        <w:t>;</w:t>
-      </w:r>
-      <w:r>
-        <w:rPr>
-          <w:color w:val="000000"/>
-        </w:rPr>
-        <w:br/>
-      </w:r>
-      <w:r>
-        <w:rPr>
-          <w:color w:val="000000"/>
-        </w:rPr>
-        <w:t>(b) Activate new roles</w:t>
-      </w:r>
-      <w:r>
-        <w:rPr>
-          <w:color w:val="000000"/>
-        </w:rPr>
-        <w:t xml:space="preserve"> (if designated as a DA)</w:t>
-      </w:r>
-      <w:r>
-        <w:rPr>
-          <w:color w:val="000000"/>
-        </w:rPr>
-        <w:t xml:space="preserve"> and added roles </w:t>
-      </w:r>
-      <w:r>
-        <w:rPr>
-          <w:color w:val="000000"/>
-        </w:rPr>
-        <w:t xml:space="preserve">(only if a DA) </w:t>
-      </w:r>
-      <w:r>
-        <w:rPr>
-          <w:color w:val="000000"/>
-        </w:rPr>
-        <w:t>after ver</w:t>
-      </w:r>
-      <w:r>
-        <w:rPr>
-          <w:color w:val="000000"/>
-        </w:rPr>
-        <w:t xml:space="preserve">ifying proper completion of the </w:t>
-      </w:r>
-      <w:r>
-        <w:rPr>
-          <w:color w:val="000000"/>
-        </w:rPr>
-        <w:t>automated DD2875</w:t>
-      </w:r>
-      <w:r>
-        <w:rPr>
-          <w:color w:val="000000"/>
-        </w:rPr>
-        <w:t>;</w:t>
-      </w:r>
-      <w:r>
-        <w:rPr>
-          <w:color w:val="000000"/>
-        </w:rPr>
-        <w:t xml:space="preserve"> </w:t>
-      </w:r>
-      <w:r>
-        <w:rPr>
-          <w:color w:val="000000"/>
-        </w:rPr>
-        <w:t>and,</w:t>
-      </w:r>
-    </w:p>
-    <w:p>
-      <w:pPr>
-        <w:pStyle w:val="List1"/>
-        <w:widowControl w:val="0"/>
-      </w:pPr>
-      <w:r>
-        <w:rPr>
-          <w:color w:val="000000"/>
-        </w:rPr>
-        <w:t xml:space="preserve">(c) Conduct </w:t>
-      </w:r>
-      <w:r>
-        <w:rPr>
-          <w:color w:val="000000"/>
-        </w:rPr>
-        <w:t>JAM SPM</w:t>
-      </w:r>
-      <w:r>
-        <w:rPr>
-          <w:color w:val="000000"/>
-        </w:rPr>
-        <w:t xml:space="preserve"> training or provide training resources to users</w:t>
-      </w:r>
-      <w:r>
-        <w:rPr>
-          <w:color w:val="000000"/>
-        </w:rPr>
-        <w:t>.</w:t>
       </w:r>
     </w:p>
     <w:p>
@@ -5655,257 +5868,148 @@
         <w:keepNext w:val="0"/>
         <w:keepLines w:val="0"/>
         <w:widowControl w:val="0"/>
-      </w:pPr>
-      <w:r>
         <w:rPr>
           <w:bCs/>
-          <w:color w:val="000000"/>
-        </w:rPr>
-        <w:t>5</w:t>
-      </w:r>
+          <w:color w:val="000000" w:themeColor="text1"/>
+        </w:rPr>
+      </w:pPr>
       <w:r>
         <w:rPr>
           <w:bCs/>
-          <w:color w:val="000000"/>
-        </w:rPr>
-        <w:t>.3.2</w:t>
+          <w:color w:val="000000" w:themeColor="text1"/>
+        </w:rPr>
+        <w:t xml:space="preserve">(a) Advise or assist new users with initial </w:t>
       </w:r>
       <w:r>
         <w:rPr>
           <w:bCs/>
-          <w:color w:val="000000"/>
-        </w:rPr>
-        <w:t xml:space="preserve">  </w:t>
+          <w:color w:val="000000" w:themeColor="text1"/>
+        </w:rPr>
+        <w:t>JAM/SPM</w:t>
       </w:r>
       <w:r>
         <w:rPr>
           <w:bCs/>
-          <w:color w:val="000000"/>
-        </w:rPr>
-        <w:t xml:space="preserve"> </w:t>
+          <w:color w:val="000000" w:themeColor="text1"/>
+        </w:rPr>
+        <w:t xml:space="preserve"> registration, or existing users with</w:t>
       </w:r>
       <w:r>
         <w:rPr>
           <w:bCs/>
-          <w:color w:val="000000"/>
-          <w:u w:val="single"/>
-        </w:rPr>
-        <w:t>USER SUPPORT</w:t>
-      </w:r>
-      <w:r>
-        <w:rPr>
-          <w:b/>
-          <w:color w:val="000000"/>
-        </w:rPr>
-        <w:t>:</w:t>
-      </w:r>
-      <w:r>
-        <w:rPr>
-          <w:color w:val="000000"/>
-        </w:rPr>
-        <w:br/>
-      </w:r>
-      <w:r>
-        <w:rPr>
-          <w:color w:val="000000"/>
-        </w:rPr>
-        <w:t>(a)</w:t>
-      </w:r>
-      <w:r>
-        <w:rPr>
-          <w:color w:val="000000"/>
-        </w:rPr>
-        <w:t xml:space="preserve"> </w:t>
-      </w:r>
-      <w:r>
-        <w:rPr>
-          <w:color w:val="000000"/>
-        </w:rPr>
-        <w:t xml:space="preserve">Advise and assist on the functions &amp; features of </w:t>
-      </w:r>
-      <w:r>
-        <w:rPr>
-          <w:color w:val="000000"/>
-        </w:rPr>
-        <w:t>JAM/SPM</w:t>
-      </w:r>
-      <w:r>
-        <w:rPr>
-          <w:color w:val="000000"/>
+          <w:color w:val="000000" w:themeColor="text1"/>
+        </w:rPr>
+        <w:t xml:space="preserve"> </w:t>
+      </w:r>
+      <w:r>
+        <w:rPr>
+          <w:bCs/>
+          <w:color w:val="000000" w:themeColor="text1"/>
+        </w:rPr>
+        <w:t xml:space="preserve">registration and profile updates, through the </w:t>
+      </w:r>
+      <w:r>
+        <w:rPr>
+          <w:bCs/>
+          <w:color w:val="000000" w:themeColor="text1"/>
+        </w:rPr>
+        <w:t xml:space="preserve">PIEE </w:t>
+      </w:r>
+      <w:r>
+        <w:rPr>
+          <w:bCs/>
+          <w:color w:val="000000" w:themeColor="text1"/>
+        </w:rPr>
+        <w:t>e-Business Suite platform</w:t>
+      </w:r>
+      <w:r>
+        <w:rPr>
+          <w:bCs/>
+          <w:color w:val="000000" w:themeColor="text1"/>
         </w:rPr>
         <w:t>;</w:t>
-      </w:r>
-      <w:r>
-        <w:rPr>
-          <w:color w:val="000000"/>
-        </w:rPr>
-        <w:br/>
-      </w:r>
-      <w:r>
-        <w:rPr>
-          <w:color w:val="000000"/>
-        </w:rPr>
-        <w:t xml:space="preserve">(b) Use Administrator </w:t>
-      </w:r>
-      <w:r>
-        <w:rPr>
-          <w:color w:val="000000"/>
-        </w:rPr>
-        <w:t xml:space="preserve">or Manager </w:t>
-      </w:r>
-      <w:r>
-        <w:rPr>
-          <w:color w:val="000000"/>
-        </w:rPr>
-        <w:t>privileges to research, troub</w:t>
-      </w:r>
-      <w:r>
-        <w:rPr>
-          <w:color w:val="000000"/>
-        </w:rPr>
-        <w:t xml:space="preserve">leshoot, and advise on reported </w:t>
-      </w:r>
-      <w:r>
-        <w:rPr>
-          <w:color w:val="000000"/>
-        </w:rPr>
-        <w:t>functional issues</w:t>
-      </w:r>
-      <w:r>
-        <w:rPr>
-          <w:color w:val="000000"/>
-        </w:rPr>
-        <w:t>;</w:t>
-      </w:r>
-      <w:r>
-        <w:rPr>
-          <w:color w:val="000000"/>
-        </w:rPr>
-        <w:br/>
-      </w:r>
-      <w:r>
-        <w:rPr>
-          <w:color w:val="000000"/>
-        </w:rPr>
-        <w:t xml:space="preserve">(c) </w:t>
-      </w:r>
-      <w:r>
-        <w:rPr>
-          <w:color w:val="000000"/>
-        </w:rPr>
-        <w:t xml:space="preserve"> </w:t>
-      </w:r>
-      <w:r>
-        <w:rPr>
-          <w:color w:val="000000"/>
-        </w:rPr>
-        <w:t xml:space="preserve">Refer users to the </w:t>
-      </w:r>
-      <w:r>
-        <w:rPr>
-          <w:color w:val="000000"/>
-        </w:rPr>
-        <w:t>PIEE</w:t>
-      </w:r>
-      <w:r>
-        <w:rPr>
-          <w:color w:val="000000"/>
-        </w:rPr>
-        <w:t xml:space="preserve"> Helpdesk, when a reported</w:t>
-      </w:r>
-      <w:r>
-        <w:rPr>
-          <w:color w:val="000000"/>
-        </w:rPr>
-        <w:t xml:space="preserve"> issue involves </w:t>
-      </w:r>
-      <w:r>
-        <w:rPr>
-          <w:color w:val="000000"/>
-        </w:rPr>
-        <w:t>accounts, errors, or technical support</w:t>
-      </w:r>
-      <w:r>
-        <w:rPr>
-          <w:color w:val="000000"/>
-        </w:rPr>
-        <w:t>;</w:t>
-      </w:r>
-      <w:r>
-        <w:rPr>
-          <w:color w:val="000000"/>
-        </w:rPr>
-        <w:br/>
-      </w:r>
-      <w:r>
-        <w:rPr>
-          <w:color w:val="000000"/>
-        </w:rPr>
-        <w:t>(d)</w:t>
-      </w:r>
-      <w:r>
-        <w:rPr>
-          <w:color w:val="000000"/>
-        </w:rPr>
-        <w:t xml:space="preserve"> </w:t>
-      </w:r>
-      <w:r>
-        <w:rPr>
-          <w:color w:val="000000"/>
-        </w:rPr>
-        <w:t> </w:t>
-      </w:r>
-      <w:r>
-        <w:rPr>
-          <w:color w:val="000000"/>
-        </w:rPr>
-        <w:t>Monitor</w:t>
-      </w:r>
-      <w:r>
-        <w:rPr>
-          <w:color w:val="000000"/>
-        </w:rPr>
-        <w:t> </w:t>
-      </w:r>
-      <w:r>
-        <w:rPr>
-          <w:color w:val="000000"/>
-        </w:rPr>
-        <w:t>records of all COR nominations, de</w:t>
-      </w:r>
-      <w:r>
-        <w:rPr>
-          <w:color w:val="000000"/>
-        </w:rPr>
-        <w:t xml:space="preserve">signations, and terminations of </w:t>
-      </w:r>
-      <w:r>
-        <w:rPr>
-          <w:color w:val="000000"/>
-        </w:rPr>
-        <w:t>designations, to include COR’s acknowledgement of their</w:t>
-      </w:r>
-      <w:r>
-        <w:rPr>
-          <w:color w:val="000000"/>
-        </w:rPr>
-        <w:t xml:space="preserve"> duties, by contract number and </w:t>
-      </w:r>
-      <w:r>
-        <w:rPr>
-          <w:color w:val="000000"/>
-        </w:rPr>
-        <w:t>CO</w:t>
-      </w:r>
-      <w:r>
-        <w:rPr>
-          <w:color w:val="000000"/>
-        </w:rPr>
-        <w:t>’s name;</w:t>
       </w:r>
     </w:p>
     <w:p>
       <w:pPr>
+        <w:pStyle w:val="List2"/>
+        <w:keepNext w:val="0"/>
+        <w:keepLines w:val="0"/>
+        <w:widowControl w:val="0"/>
+      </w:pPr>
+      <w:r>
+        <w:rPr>
+          <w:bCs/>
+          <w:color w:val="000000" w:themeColor="text1"/>
+        </w:rPr>
+        <w:t>(b) Activate new roles</w:t>
+      </w:r>
+      <w:r>
+        <w:rPr>
+          <w:bCs/>
+          <w:color w:val="000000" w:themeColor="text1"/>
+        </w:rPr>
+        <w:t xml:space="preserve"> (if designated as a DA)</w:t>
+      </w:r>
+      <w:r>
+        <w:rPr>
+          <w:bCs/>
+          <w:color w:val="000000" w:themeColor="text1"/>
+        </w:rPr>
+        <w:t xml:space="preserve"> and added roles </w:t>
+      </w:r>
+      <w:r>
+        <w:rPr>
+          <w:bCs/>
+          <w:color w:val="000000" w:themeColor="text1"/>
+        </w:rPr>
+        <w:t xml:space="preserve">(only if a DA) </w:t>
+      </w:r>
+      <w:r>
+        <w:rPr>
+          <w:bCs/>
+          <w:color w:val="000000" w:themeColor="text1"/>
+        </w:rPr>
+        <w:t>after ver</w:t>
+      </w:r>
+      <w:r>
+        <w:rPr>
+          <w:bCs/>
+          <w:color w:val="000000" w:themeColor="text1"/>
+        </w:rPr>
+        <w:t xml:space="preserve">ifying proper completion of the </w:t>
+      </w:r>
+      <w:r>
+        <w:rPr>
+          <w:bCs/>
+          <w:color w:val="000000" w:themeColor="text1"/>
+        </w:rPr>
+        <w:t>automated DD2875</w:t>
+      </w:r>
+      <w:r>
+        <w:rPr>
+          <w:bCs/>
+          <w:color w:val="000000" w:themeColor="text1"/>
+        </w:rPr>
+        <w:t>;</w:t>
+      </w:r>
+      <w:r>
+        <w:rPr>
+          <w:bCs/>
+          <w:color w:val="000000" w:themeColor="text1"/>
+        </w:rPr>
+        <w:t xml:space="preserve"> </w:t>
+      </w:r>
+      <w:r>
+        <w:rPr>
+          <w:bCs/>
+          <w:color w:val="000000" w:themeColor="text1"/>
+        </w:rPr>
+        <w:t>and,</w:t>
+      </w:r>
+    </w:p>
+    <w:p>
+      <w:pPr>
         <w:pStyle w:val="List1"/>
         <w:widowControl w:val="0"/>
       </w:pPr>
@@ -5913,6 +6017,321 @@
         <w:rPr>
           <w:color w:val="000000"/>
         </w:rPr>
+        <w:t xml:space="preserve">(c) Conduct </w:t>
+      </w:r>
+      <w:r>
+        <w:rPr>
+          <w:color w:val="000000"/>
+        </w:rPr>
+        <w:t>JAM SPM</w:t>
+      </w:r>
+      <w:r>
+        <w:rPr>
+          <w:color w:val="000000"/>
+        </w:rPr>
+        <w:t xml:space="preserve"> training or provide training resources to users</w:t>
+      </w:r>
+      <w:r>
+        <w:rPr>
+          <w:color w:val="000000"/>
+        </w:rPr>
+        <w:t>.</w:t>
+      </w:r>
+    </w:p>
+    <w:p>
+      <w:pPr>
+        <w:pStyle w:val="List2"/>
+        <w:keepNext w:val="0"/>
+        <w:keepLines w:val="0"/>
+        <w:widowControl w:val="0"/>
+        <w:rPr>
+          <w:b/>
+          <w:color w:val="000000"/>
+        </w:rPr>
+      </w:pPr>
+      <w:r>
+        <w:rPr>
+          <w:bCs/>
+          <w:color w:val="000000"/>
+        </w:rPr>
+        <w:t>5</w:t>
+      </w:r>
+      <w:r>
+        <w:rPr>
+          <w:bCs/>
+          <w:color w:val="000000"/>
+        </w:rPr>
+        <w:t>.3.2</w:t>
+      </w:r>
+      <w:r>
+        <w:rPr>
+          <w:bCs/>
+          <w:color w:val="000000"/>
+        </w:rPr>
+        <w:t xml:space="preserve">  </w:t>
+      </w:r>
+      <w:r>
+        <w:rPr>
+          <w:bCs/>
+          <w:color w:val="000000"/>
+        </w:rPr>
+        <w:t xml:space="preserve"> </w:t>
+      </w:r>
+      <w:r>
+        <w:rPr>
+          <w:bCs/>
+          <w:color w:val="000000"/>
+          <w:u w:val="single"/>
+        </w:rPr>
+        <w:t>USER SUPPORT</w:t>
+      </w:r>
+      <w:r>
+        <w:rPr>
+          <w:b/>
+          <w:color w:val="000000"/>
+        </w:rPr>
+        <w:t>:</w:t>
+      </w:r>
+    </w:p>
+    <w:p>
+      <w:pPr>
+        <w:pStyle w:val="List2"/>
+        <w:keepNext w:val="0"/>
+        <w:keepLines w:val="0"/>
+        <w:widowControl w:val="0"/>
+        <w:rPr>
+          <w:color w:val="000000"/>
+        </w:rPr>
+      </w:pPr>
+      <w:r>
+        <w:rPr>
+          <w:color w:val="000000"/>
+        </w:rPr>
+        <w:t>(a)</w:t>
+      </w:r>
+      <w:r>
+        <w:rPr>
+          <w:color w:val="000000"/>
+        </w:rPr>
+        <w:t xml:space="preserve"> </w:t>
+      </w:r>
+      <w:r>
+        <w:rPr>
+          <w:color w:val="000000"/>
+        </w:rPr>
+        <w:t xml:space="preserve">Advise and assist on the functions &amp; features of </w:t>
+      </w:r>
+      <w:r>
+        <w:rPr>
+          <w:color w:val="000000"/>
+        </w:rPr>
+        <w:t>JAM/SPM</w:t>
+      </w:r>
+      <w:r>
+        <w:rPr>
+          <w:color w:val="000000"/>
+        </w:rPr>
+        <w:t>;</w:t>
+      </w:r>
+    </w:p>
+    <w:p>
+      <w:pPr>
+        <w:pStyle w:val="List2"/>
+        <w:keepNext w:val="0"/>
+        <w:keepLines w:val="0"/>
+        <w:widowControl w:val="0"/>
+        <w:rPr>
+          <w:color w:val="000000"/>
+        </w:rPr>
+      </w:pPr>
+      <w:r>
+        <w:rPr>
+          <w:color w:val="000000"/>
+        </w:rPr>
+        <w:t xml:space="preserve">(b) Use Administrator </w:t>
+      </w:r>
+      <w:r>
+        <w:rPr>
+          <w:color w:val="000000"/>
+        </w:rPr>
+        <w:t xml:space="preserve">or Manager </w:t>
+      </w:r>
+      <w:r>
+        <w:rPr>
+          <w:color w:val="000000"/>
+        </w:rPr>
+        <w:t>privileges to research, troub</w:t>
+      </w:r>
+      <w:r>
+        <w:rPr>
+          <w:color w:val="000000"/>
+        </w:rPr>
+        <w:t xml:space="preserve">leshoot, and advise </w:t>
+      </w:r>
+      <w:r>
+        <w:rPr>
+          <w:color w:val="000000"/>
+        </w:rPr>
+        <w:lastRenderedPageBreak/>
+        <w:t xml:space="preserve">on reported </w:t>
+      </w:r>
+      <w:r>
+        <w:rPr>
+          <w:color w:val="000000"/>
+        </w:rPr>
+        <w:t>functional issues</w:t>
+      </w:r>
+      <w:r>
+        <w:rPr>
+          <w:color w:val="000000"/>
+        </w:rPr>
+        <w:t>;</w:t>
+      </w:r>
+    </w:p>
+    <w:p>
+      <w:pPr>
+        <w:pStyle w:val="List2"/>
+        <w:keepNext w:val="0"/>
+        <w:keepLines w:val="0"/>
+        <w:widowControl w:val="0"/>
+        <w:rPr>
+          <w:color w:val="000000"/>
+        </w:rPr>
+      </w:pPr>
+      <w:r>
+        <w:rPr>
+          <w:color w:val="000000"/>
+        </w:rPr>
+        <w:t xml:space="preserve">(c) </w:t>
+      </w:r>
+      <w:r>
+        <w:rPr>
+          <w:color w:val="000000"/>
+        </w:rPr>
+        <w:t xml:space="preserve"> </w:t>
+      </w:r>
+      <w:r>
+        <w:rPr>
+          <w:color w:val="000000"/>
+        </w:rPr>
+        <w:t xml:space="preserve">Refer users to the </w:t>
+      </w:r>
+      <w:r>
+        <w:rPr>
+          <w:color w:val="000000"/>
+        </w:rPr>
+        <w:t>PIEE</w:t>
+      </w:r>
+      <w:r>
+        <w:rPr>
+          <w:color w:val="000000"/>
+        </w:rPr>
+        <w:t xml:space="preserve"> Helpdesk, when a reported</w:t>
+      </w:r>
+      <w:r>
+        <w:rPr>
+          <w:color w:val="000000"/>
+        </w:rPr>
+        <w:t xml:space="preserve"> issue involves </w:t>
+      </w:r>
+      <w:r>
+        <w:rPr>
+          <w:color w:val="000000"/>
+        </w:rPr>
+        <w:t>accounts, errors, or technical support</w:t>
+      </w:r>
+      <w:r>
+        <w:rPr>
+          <w:color w:val="000000"/>
+        </w:rPr>
+        <w:t>;</w:t>
+      </w:r>
+    </w:p>
+    <w:p>
+      <w:pPr>
+        <w:pStyle w:val="List2"/>
+        <w:keepNext w:val="0"/>
+        <w:keepLines w:val="0"/>
+        <w:widowControl w:val="0"/>
+      </w:pPr>
+      <w:r>
+        <w:rPr>
+          <w:color w:val="000000"/>
+        </w:rPr>
+        <w:t>(d)</w:t>
+      </w:r>
+      <w:r>
+        <w:rPr>
+          <w:color w:val="000000"/>
+        </w:rPr>
+        <w:t xml:space="preserve"> </w:t>
+      </w:r>
+      <w:r>
+        <w:rPr>
+          <w:color w:val="000000"/>
+        </w:rPr>
+        <w:t> </w:t>
+      </w:r>
+      <w:r>
+        <w:rPr>
+          <w:color w:val="000000"/>
+        </w:rPr>
+        <w:t>Monitor</w:t>
+      </w:r>
+      <w:r>
+        <w:rPr>
+          <w:color w:val="000000"/>
+        </w:rPr>
+        <w:t> </w:t>
+      </w:r>
+      <w:r>
+        <w:rPr>
+          <w:color w:val="000000"/>
+        </w:rPr>
+        <w:t>records of all COR nominations, de</w:t>
+      </w:r>
+      <w:r>
+        <w:rPr>
+          <w:color w:val="000000"/>
+        </w:rPr>
+        <w:t xml:space="preserve">signations, and terminations of </w:t>
+      </w:r>
+      <w:r>
+        <w:rPr>
+          <w:color w:val="000000"/>
+        </w:rPr>
+        <w:t>designations, to include COR’s acknowledgement of their</w:t>
+      </w:r>
+      <w:r>
+        <w:rPr>
+          <w:color w:val="000000"/>
+        </w:rPr>
+        <w:t xml:space="preserve"> duties, by contract number and </w:t>
+      </w:r>
+      <w:r>
+        <w:rPr>
+          <w:color w:val="000000"/>
+        </w:rPr>
+        <w:t>CO</w:t>
+      </w:r>
+      <w:r>
+        <w:rPr>
+          <w:color w:val="000000"/>
+        </w:rPr>
+        <w:t>’s name;</w:t>
+      </w:r>
+    </w:p>
+    <w:p>
+      <w:pPr>
+        <w:pStyle w:val="List2"/>
+        <w:keepNext w:val="0"/>
+        <w:keepLines w:val="0"/>
+        <w:widowControl w:val="0"/>
+      </w:pPr>
+      <w:r>
+        <w:rPr>
+          <w:color w:val="000000"/>
+        </w:rPr>
         <w:t>(e)</w:t>
       </w:r>
       <w:r>
@@ -5987,7 +6406,7 @@
         </w:rPr>
         <w:t xml:space="preserve"> </w:t>
       </w:r>
-      <w:bookmarkStart w:id="17" w:name="_Toc38365602"/>
+      <w:bookmarkStart w:id="19" w:name="_Toc38365602"/>
     </w:p>
     <w:p>
       <w:pPr>
@@ -5996,12 +6415,11 @@
         <w:keepLines w:val="0"/>
         <w:widowControl w:val="0"/>
       </w:pPr>
-      <w:bookmarkStart w:id="18" w:name="_Toc76564198"/>
-      <w:r>
-        <w:rPr>
-          <w:color w:val="000000"/>
-        </w:rPr>
-        <w:lastRenderedPageBreak/>
+      <w:bookmarkStart w:id="20" w:name="_Toc101526363"/>
+      <w:r>
+        <w:rPr>
+          <w:color w:val="000000"/>
+        </w:rPr>
         <w:t>6</w:t>
       </w:r>
       <w:r>
@@ -6034,15 +6452,15 @@
         </w:rPr>
         <w:t xml:space="preserve"> and Contract Training Syllabus</w:t>
       </w:r>
-      <w:bookmarkEnd w:id="17"/>
-      <w:bookmarkEnd w:id="18"/>
+      <w:bookmarkEnd w:id="19"/>
+      <w:bookmarkEnd w:id="20"/>
     </w:p>
     <w:p>
       <w:pPr>
         <w:widowControl w:val="0"/>
         <w:ind w:left="547"/>
       </w:pPr>
-      <w:hyperlink r:id="rId29" w:history="1">
+      <w:hyperlink r:id="rId33" w:history="1">
         <w:r>
           <w:rPr>
             <w:rStyle w:val="Hyperlink"/>
@@ -6060,7 +6478,7 @@
           <w:bCs/>
         </w:rPr>
       </w:pPr>
-      <w:hyperlink r:id="rId30" w:history="1">
+      <w:hyperlink r:id="rId34" w:history="1">
         <w:r>
           <w:rPr>
             <w:rStyle w:val="Hyperlink"/>
@@ -6094,8 +6512,8 @@
       </w:pPr>
     </w:p>
     <w:sectPr>
-      <w:headerReference w:type="default" r:id="rId31"/>
-      <w:footerReference w:type="default" r:id="rId32"/>
+      <w:headerReference w:type="default" r:id="rId35"/>
+      <w:footerReference w:type="default" r:id="rId36"/>
       <w:pgSz w:w="12240" w:h="15840" w:code="1"/>
       <w:pgMar w:top="1440" w:right="1440" w:bottom="1440" w:left="1440" w:header="432" w:footer="432" w:gutter="0"/>
       <w:pgNumType w:start="1"/>
@@ -6237,7 +6655,7 @@
                 <w:sz w:val="24"/>
                 <w:szCs w:val="24"/>
               </w:rPr>
-              <w:t>7</w:t>
+              <w:t>2</w:t>
             </w:r>
             <w:r>
               <w:rPr>
@@ -10166,6 +10584,12 @@
 </file>
 
 <file path=customXml/item2.xml><?xml version="1.0" encoding="utf-8"?>
+<p:properties xmlns:p="http://schemas.microsoft.com/office/2006/metadata/properties" xmlns:xsi="http://www.w3.org/2001/XMLSchema-instance" xmlns:pc="http://schemas.microsoft.com/office/infopath/2007/PartnerControls">
+  <documentManagement/>
+</p:properties>
+</file>
+
+<file path=customXml/item3.xml><?xml version="1.0" encoding="utf-8"?>
 <ct:contentTypeSchema xmlns:ct="http://schemas.microsoft.com/office/2006/metadata/contentType" xmlns:ma="http://schemas.microsoft.com/office/2006/metadata/properties/metaAttributes" ct:_="" ma:_="" ma:contentTypeName="Document" ma:contentTypeID="0x010100FA6C5E0DBCB8DD4DAD5FA82FCB9EE98D" ma:contentTypeVersion="4" ma:contentTypeDescription="Create a new document." ma:contentTypeScope="" ma:versionID="f30e9ff970476af1ea2d449c1d62024e">
   <xsd:schema xmlns:xsd="http://www.w3.org/2001/XMLSchema" xmlns:xs="http://www.w3.org/2001/XMLSchema" xmlns:p="http://schemas.microsoft.com/office/2006/metadata/properties" targetNamespace="http://schemas.microsoft.com/office/2006/metadata/properties" ma:root="true" ma:fieldsID="1dab2e3c9ece9446628f55e6a105fe53">
     <xsd:element name="properties">
@@ -10279,12 +10703,6 @@
 </ct:contentTypeSchema>
 </file>
 
-<file path=customXml/item3.xml><?xml version="1.0" encoding="utf-8"?>
-<p:properties xmlns:p="http://schemas.microsoft.com/office/2006/metadata/properties" xmlns:xsi="http://www.w3.org/2001/XMLSchema-instance" xmlns:pc="http://schemas.microsoft.com/office/infopath/2007/PartnerControls">
-  <documentManagement/>
-</p:properties>
-</file>
-
 <file path=customXml/item4.xml><?xml version="1.0" encoding="utf-8"?>
 <b:Sources xmlns:b="http://schemas.openxmlformats.org/officeDocument/2006/bibliography" xmlns="http://schemas.openxmlformats.org/officeDocument/2006/bibliography" SelectedStyle="\APA.XSL" StyleName="APA"/>
 </file>
@@ -10298,6 +10716,21 @@
 </file>
 
 <file path=customXml/itemProps2.xml><?xml version="1.0" encoding="utf-8"?>
+<ds:datastoreItem xmlns:ds="http://schemas.openxmlformats.org/officeDocument/2006/customXml" ds:itemID="{A816EBB6-E61E-4E6B-8A42-35E0D600BD88}">
+  <ds:schemaRefs>
+    <ds:schemaRef ds:uri="http://purl.org/dc/terms/"/>
+    <ds:schemaRef ds:uri="http://schemas.openxmlformats.org/package/2006/metadata/core-properties"/>
+    <ds:schemaRef ds:uri="http://schemas.microsoft.com/office/2006/documentManagement/types"/>
+    <ds:schemaRef ds:uri="http://purl.org/dc/elements/1.1/"/>
+    <ds:schemaRef ds:uri="http://schemas.microsoft.com/office/2006/metadata/properties"/>
+    <ds:schemaRef ds:uri="http://schemas.microsoft.com/office/infopath/2007/PartnerControls"/>
+    <ds:schemaRef ds:uri="http://www.w3.org/XML/1998/namespace"/>
+    <ds:schemaRef ds:uri="http://purl.org/dc/dcmitype/"/>
+  </ds:schemaRefs>
+</ds:datastoreItem>
+</file>
+
+<file path=customXml/itemProps3.xml><?xml version="1.0" encoding="utf-8"?>
 <ds:datastoreItem xmlns:ds="http://schemas.openxmlformats.org/officeDocument/2006/customXml" ds:itemID="{DFC76B06-CCAC-415E-AF88-88FF4CF7C593}">
   <ds:schemaRefs>
     <ds:schemaRef ds:uri="http://schemas.microsoft.com/office/2006/metadata/contentType"/>
@@ -10313,17 +10746,8 @@
 </ds:datastoreItem>
 </file>
 
-<file path=customXml/itemProps3.xml><?xml version="1.0" encoding="utf-8"?>
-<ds:datastoreItem xmlns:ds="http://schemas.openxmlformats.org/officeDocument/2006/customXml" ds:itemID="{A816EBB6-E61E-4E6B-8A42-35E0D600BD88}">
-  <ds:schemaRefs>
-    <ds:schemaRef ds:uri="http://schemas.microsoft.com/office/2006/metadata/properties"/>
-    <ds:schemaRef ds:uri="http://schemas.microsoft.com/office/infopath/2007/PartnerControls"/>
-  </ds:schemaRefs>
-</ds:datastoreItem>
-</file>
-
 <file path=customXml/itemProps4.xml><?xml version="1.0" encoding="utf-8"?>
-<ds:datastoreItem xmlns:ds="http://schemas.openxmlformats.org/officeDocument/2006/customXml" ds:itemID="{FB4961CE-1C73-4B00-803F-9C600CD77D72}">
+<ds:datastoreItem xmlns:ds="http://schemas.openxmlformats.org/officeDocument/2006/customXml" ds:itemID="{47FE23A8-7C8F-4E1D-96EB-7CF951618B97}">
   <ds:schemaRefs>
     <ds:schemaRef ds:uri="http://schemas.openxmlformats.org/officeDocument/2006/bibliography"/>
   </ds:schemaRefs>

</xml_diff>